<commit_message>
add extra note to installation
</commit_message>
<xml_diff>
--- a/Microsoft Dynamics/Installation and Configuration in Microsoft Dynamics NAV 2017.docx
+++ b/Microsoft Dynamics/Installation and Configuration in Microsoft Dynamics NAV 2017.docx
@@ -948,7 +948,23 @@
           <w:sz w:val="20"/>
           <w:szCs w:val="20"/>
         </w:rPr>
-        <w:t xml:space="preserve"> then we can working directly from office 365 in to NAV 2018</w:t>
+        <w:t xml:space="preserve"> then we can </w:t>
+      </w:r>
+      <w:proofErr w:type="gramStart"/>
+      <w:r>
+        <w:rPr>
+          <w:sz w:val="20"/>
+          <w:szCs w:val="20"/>
+        </w:rPr>
+        <w:t>working</w:t>
+      </w:r>
+      <w:proofErr w:type="gramEnd"/>
+      <w:r>
+        <w:rPr>
+          <w:sz w:val="20"/>
+          <w:szCs w:val="20"/>
+        </w:rPr>
+        <w:t xml:space="preserve"> directly from office 365 in to NAV 2018</w:t>
       </w:r>
     </w:p>
     <w:p>
@@ -1059,7 +1075,15 @@
           <w:sz w:val="20"/>
           <w:szCs w:val="20"/>
         </w:rPr>
-        <w:t xml:space="preserve">sed for web </w:t>
+        <w:t xml:space="preserve">sed for </w:t>
+      </w:r>
+      <w:proofErr w:type="gramStart"/>
+      <w:r>
+        <w:rPr>
+          <w:sz w:val="20"/>
+          <w:szCs w:val="20"/>
+        </w:rPr>
+        <w:t xml:space="preserve">web </w:t>
       </w:r>
       <w:r>
         <w:rPr>
@@ -1075,6 +1099,7 @@
         </w:rPr>
         <w:t>shop</w:t>
       </w:r>
+      <w:proofErr w:type="gramEnd"/>
       <w:r>
         <w:rPr>
           <w:sz w:val="20"/>
@@ -2164,7 +2189,23 @@
           <w:sz w:val="20"/>
           <w:szCs w:val="20"/>
         </w:rPr>
-        <w:t xml:space="preserve"> 64bit express , standard or enterprise</w:t>
+        <w:t xml:space="preserve"> 64bit </w:t>
+      </w:r>
+      <w:proofErr w:type="gramStart"/>
+      <w:r>
+        <w:rPr>
+          <w:sz w:val="20"/>
+          <w:szCs w:val="20"/>
+        </w:rPr>
+        <w:t>express ,</w:t>
+      </w:r>
+      <w:proofErr w:type="gramEnd"/>
+      <w:r>
+        <w:rPr>
+          <w:sz w:val="20"/>
+          <w:szCs w:val="20"/>
+        </w:rPr>
+        <w:t xml:space="preserve"> standard or enterprise</w:t>
       </w:r>
     </w:p>
     <w:p>
@@ -3572,7 +3613,22 @@
           <w:szCs w:val="20"/>
         </w:rPr>
         <w:tab/>
-        <w:t>NavUserPassWord Authentication</w:t>
+      </w:r>
+      <w:proofErr w:type="spellStart"/>
+      <w:r>
+        <w:rPr>
+          <w:sz w:val="20"/>
+          <w:szCs w:val="20"/>
+        </w:rPr>
+        <w:t>NavUserPassWord</w:t>
+      </w:r>
+      <w:proofErr w:type="spellEnd"/>
+      <w:r>
+        <w:rPr>
+          <w:sz w:val="20"/>
+          <w:szCs w:val="20"/>
+        </w:rPr>
+        <w:t xml:space="preserve"> Authentication</w:t>
       </w:r>
     </w:p>
     <w:p>
@@ -4886,14 +4942,30 @@
           <w:sz w:val="20"/>
           <w:szCs w:val="20"/>
         </w:rPr>
-        <w:t xml:space="preserve">open Dynamics NAV 2018 Administration or PowerShell --&gt; click add instance --&gt; give name --&gt; give port number </w:t>
-      </w:r>
-      <w:r>
-        <w:rPr>
-          <w:sz w:val="20"/>
-          <w:szCs w:val="20"/>
-        </w:rPr>
-        <w:t xml:space="preserve"> (5)</w:t>
+        <w:t xml:space="preserve">open Dynamics NAV 2018 Administration or PowerShell --&gt; click add instance --&gt; give name --&gt; give port </w:t>
+      </w:r>
+      <w:proofErr w:type="gramStart"/>
+      <w:r>
+        <w:rPr>
+          <w:sz w:val="20"/>
+          <w:szCs w:val="20"/>
+        </w:rPr>
+        <w:t xml:space="preserve">number </w:t>
+      </w:r>
+      <w:r>
+        <w:rPr>
+          <w:sz w:val="20"/>
+          <w:szCs w:val="20"/>
+        </w:rPr>
+        <w:t xml:space="preserve"> (</w:t>
+      </w:r>
+      <w:proofErr w:type="gramEnd"/>
+      <w:r>
+        <w:rPr>
+          <w:sz w:val="20"/>
+          <w:szCs w:val="20"/>
+        </w:rPr>
+        <w:t>5)</w:t>
       </w:r>
       <w:r>
         <w:rPr>
@@ -5131,7 +5203,23 @@
           <w:sz w:val="20"/>
           <w:szCs w:val="20"/>
         </w:rPr>
-        <w:t xml:space="preserve"> Objects (table, page etc) </w:t>
+        <w:t xml:space="preserve"> Objects (table, page </w:t>
+      </w:r>
+      <w:proofErr w:type="spellStart"/>
+      <w:r>
+        <w:rPr>
+          <w:sz w:val="20"/>
+          <w:szCs w:val="20"/>
+        </w:rPr>
+        <w:t>etc</w:t>
+      </w:r>
+      <w:proofErr w:type="spellEnd"/>
+      <w:r>
+        <w:rPr>
+          <w:sz w:val="20"/>
+          <w:szCs w:val="20"/>
+        </w:rPr>
+        <w:t xml:space="preserve">) </w:t>
       </w:r>
       <w:r>
         <w:rPr>
@@ -5205,7 +5293,23 @@
           <w:sz w:val="20"/>
           <w:szCs w:val="20"/>
         </w:rPr>
-        <w:t>can create DB , delete database and manage the database. We can also manage license of NAV from development environment.</w:t>
+        <w:t xml:space="preserve">can create </w:t>
+      </w:r>
+      <w:proofErr w:type="gramStart"/>
+      <w:r>
+        <w:rPr>
+          <w:sz w:val="20"/>
+          <w:szCs w:val="20"/>
+        </w:rPr>
+        <w:t>DB ,</w:t>
+      </w:r>
+      <w:proofErr w:type="gramEnd"/>
+      <w:r>
+        <w:rPr>
+          <w:sz w:val="20"/>
+          <w:szCs w:val="20"/>
+        </w:rPr>
+        <w:t xml:space="preserve"> delete database and manage the database. We can also manage license of NAV from development environment.</w:t>
       </w:r>
       <w:r>
         <w:rPr>
@@ -5508,21 +5612,53 @@
           <w:sz w:val="20"/>
           <w:szCs w:val="20"/>
         </w:rPr>
-        <w:t xml:space="preserve">On db tab </w:t>
-      </w:r>
-      <w:r>
-        <w:rPr>
-          <w:sz w:val="20"/>
-          <w:szCs w:val="20"/>
-        </w:rPr>
-        <w:sym w:font="Wingdings" w:char="F0E0"/>
-      </w:r>
-      <w:r>
-        <w:rPr>
-          <w:sz w:val="20"/>
-          <w:szCs w:val="20"/>
-        </w:rPr>
-        <w:t xml:space="preserve"> give proper db setting </w:t>
+        <w:t xml:space="preserve">On </w:t>
+      </w:r>
+      <w:proofErr w:type="spellStart"/>
+      <w:r>
+        <w:rPr>
+          <w:sz w:val="20"/>
+          <w:szCs w:val="20"/>
+        </w:rPr>
+        <w:t>db</w:t>
+      </w:r>
+      <w:proofErr w:type="spellEnd"/>
+      <w:r>
+        <w:rPr>
+          <w:sz w:val="20"/>
+          <w:szCs w:val="20"/>
+        </w:rPr>
+        <w:t xml:space="preserve"> tab </w:t>
+      </w:r>
+      <w:r>
+        <w:rPr>
+          <w:sz w:val="20"/>
+          <w:szCs w:val="20"/>
+        </w:rPr>
+        <w:sym w:font="Wingdings" w:char="F0E0"/>
+      </w:r>
+      <w:r>
+        <w:rPr>
+          <w:sz w:val="20"/>
+          <w:szCs w:val="20"/>
+        </w:rPr>
+        <w:t xml:space="preserve"> give proper </w:t>
+      </w:r>
+      <w:proofErr w:type="spellStart"/>
+      <w:r>
+        <w:rPr>
+          <w:sz w:val="20"/>
+          <w:szCs w:val="20"/>
+        </w:rPr>
+        <w:t>db</w:t>
+      </w:r>
+      <w:proofErr w:type="spellEnd"/>
+      <w:r>
+        <w:rPr>
+          <w:sz w:val="20"/>
+          <w:szCs w:val="20"/>
+        </w:rPr>
+        <w:t xml:space="preserve"> setting </w:t>
       </w:r>
       <w:r>
         <w:rPr>
@@ -6752,7 +6888,23 @@
           <w:sz w:val="20"/>
           <w:szCs w:val="20"/>
         </w:rPr>
-        <w:t>first create server instance with navuserpassword &amp; certificate footprint</w:t>
+        <w:t xml:space="preserve">first create server instance with </w:t>
+      </w:r>
+      <w:proofErr w:type="spellStart"/>
+      <w:r>
+        <w:rPr>
+          <w:sz w:val="20"/>
+          <w:szCs w:val="20"/>
+        </w:rPr>
+        <w:t>navuserpassword</w:t>
+      </w:r>
+      <w:proofErr w:type="spellEnd"/>
+      <w:r>
+        <w:rPr>
+          <w:sz w:val="20"/>
+          <w:szCs w:val="20"/>
+        </w:rPr>
+        <w:t xml:space="preserve"> &amp; certificate footprint</w:t>
       </w:r>
     </w:p>
     <w:p>
@@ -7257,8 +7409,33 @@
           <w:sz w:val="20"/>
           <w:szCs w:val="20"/>
         </w:rPr>
-        <w:t>NAV 2018\WindowsPowerShellScripts\NAVCertificateAdministration</w:t>
-      </w:r>
+        <w:t>NAV 2018\</w:t>
+      </w:r>
+      <w:proofErr w:type="spellStart"/>
+      <w:r>
+        <w:rPr>
+          <w:sz w:val="20"/>
+          <w:szCs w:val="20"/>
+        </w:rPr>
+        <w:t>WindowsPowerShellScripts</w:t>
+      </w:r>
+      <w:proofErr w:type="spellEnd"/>
+      <w:r>
+        <w:rPr>
+          <w:sz w:val="20"/>
+          <w:szCs w:val="20"/>
+        </w:rPr>
+        <w:t>\</w:t>
+      </w:r>
+      <w:proofErr w:type="spellStart"/>
+      <w:r>
+        <w:rPr>
+          <w:sz w:val="20"/>
+          <w:szCs w:val="20"/>
+        </w:rPr>
+        <w:t>NAVCertificateAdministration</w:t>
+      </w:r>
+      <w:proofErr w:type="spellEnd"/>
     </w:p>
     <w:p>
       <w:pPr>
@@ -7581,7 +7758,23 @@
           <w:sz w:val="20"/>
           <w:szCs w:val="20"/>
         </w:rPr>
-        <w:t xml:space="preserve"> right click db </w:t>
+        <w:t xml:space="preserve"> right click </w:t>
+      </w:r>
+      <w:proofErr w:type="spellStart"/>
+      <w:r>
+        <w:rPr>
+          <w:sz w:val="20"/>
+          <w:szCs w:val="20"/>
+        </w:rPr>
+        <w:t>db</w:t>
+      </w:r>
+      <w:proofErr w:type="spellEnd"/>
+      <w:r>
+        <w:rPr>
+          <w:sz w:val="20"/>
+          <w:szCs w:val="20"/>
+        </w:rPr>
+        <w:t xml:space="preserve"> </w:t>
       </w:r>
       <w:r>
         <w:rPr>
@@ -7637,7 +7830,23 @@
           <w:sz w:val="20"/>
           <w:szCs w:val="20"/>
         </w:rPr>
-        <w:t xml:space="preserve"> give name (Demonav.bak) </w:t>
+        <w:t xml:space="preserve"> give name (</w:t>
+      </w:r>
+      <w:proofErr w:type="spellStart"/>
+      <w:r>
+        <w:rPr>
+          <w:sz w:val="20"/>
+          <w:szCs w:val="20"/>
+        </w:rPr>
+        <w:t>Demonav.bak</w:t>
+      </w:r>
+      <w:proofErr w:type="spellEnd"/>
+      <w:r>
+        <w:rPr>
+          <w:sz w:val="20"/>
+          <w:szCs w:val="20"/>
+        </w:rPr>
+        <w:t xml:space="preserve">) </w:t>
       </w:r>
       <w:r>
         <w:rPr>
@@ -7842,7 +8051,23 @@
           <w:sz w:val="20"/>
           <w:szCs w:val="20"/>
         </w:rPr>
-        <w:t xml:space="preserve"> select windows and sql </w:t>
+        <w:t xml:space="preserve"> select windows and </w:t>
+      </w:r>
+      <w:proofErr w:type="spellStart"/>
+      <w:r>
+        <w:rPr>
+          <w:sz w:val="20"/>
+          <w:szCs w:val="20"/>
+        </w:rPr>
+        <w:t>sql</w:t>
+      </w:r>
+      <w:proofErr w:type="spellEnd"/>
+      <w:r>
+        <w:rPr>
+          <w:sz w:val="20"/>
+          <w:szCs w:val="20"/>
+        </w:rPr>
+        <w:t xml:space="preserve"> </w:t>
       </w:r>
       <w:r>
         <w:rPr>
@@ -7912,7 +8137,23 @@
           <w:sz w:val="20"/>
           <w:szCs w:val="20"/>
         </w:rPr>
-        <w:t xml:space="preserve"> give name (steven) </w:t>
+        <w:t xml:space="preserve"> give name (</w:t>
+      </w:r>
+      <w:proofErr w:type="spellStart"/>
+      <w:r>
+        <w:rPr>
+          <w:sz w:val="20"/>
+          <w:szCs w:val="20"/>
+        </w:rPr>
+        <w:t>steven</w:t>
+      </w:r>
+      <w:proofErr w:type="spellEnd"/>
+      <w:r>
+        <w:rPr>
+          <w:sz w:val="20"/>
+          <w:szCs w:val="20"/>
+        </w:rPr>
+        <w:t xml:space="preserve">) </w:t>
       </w:r>
       <w:r>
         <w:rPr>
@@ -7940,7 +8181,23 @@
           <w:sz w:val="20"/>
           <w:szCs w:val="20"/>
         </w:rPr>
-        <w:t xml:space="preserve"> user mapping ( select NAV database and select public &amp; db_owener ) </w:t>
+        <w:t xml:space="preserve"> user mapping ( select NAV database and select public &amp; </w:t>
+      </w:r>
+      <w:proofErr w:type="spellStart"/>
+      <w:r>
+        <w:rPr>
+          <w:sz w:val="20"/>
+          <w:szCs w:val="20"/>
+        </w:rPr>
+        <w:t>db_owener</w:t>
+      </w:r>
+      <w:proofErr w:type="spellEnd"/>
+      <w:r>
+        <w:rPr>
+          <w:sz w:val="20"/>
+          <w:szCs w:val="20"/>
+        </w:rPr>
+        <w:t xml:space="preserve"> ) </w:t>
       </w:r>
       <w:r>
         <w:rPr>
@@ -8069,7 +8326,23 @@
           <w:sz w:val="20"/>
           <w:szCs w:val="20"/>
         </w:rPr>
-        <w:t xml:space="preserve"> enter user (steven) </w:t>
+        <w:t xml:space="preserve"> enter user (</w:t>
+      </w:r>
+      <w:proofErr w:type="spellStart"/>
+      <w:r>
+        <w:rPr>
+          <w:sz w:val="20"/>
+          <w:szCs w:val="20"/>
+        </w:rPr>
+        <w:t>steven</w:t>
+      </w:r>
+      <w:proofErr w:type="spellEnd"/>
+      <w:r>
+        <w:rPr>
+          <w:sz w:val="20"/>
+          <w:szCs w:val="20"/>
+        </w:rPr>
+        <w:t xml:space="preserve">) </w:t>
       </w:r>
       <w:r>
         <w:rPr>
@@ -8551,7 +8824,39 @@
           <w:sz w:val="20"/>
           <w:szCs w:val="20"/>
         </w:rPr>
-        <w:t xml:space="preserve">copy oData url </w:t>
+        <w:t xml:space="preserve">copy </w:t>
+      </w:r>
+      <w:proofErr w:type="spellStart"/>
+      <w:r>
+        <w:rPr>
+          <w:sz w:val="20"/>
+          <w:szCs w:val="20"/>
+        </w:rPr>
+        <w:t>oData</w:t>
+      </w:r>
+      <w:proofErr w:type="spellEnd"/>
+      <w:r>
+        <w:rPr>
+          <w:sz w:val="20"/>
+          <w:szCs w:val="20"/>
+        </w:rPr>
+        <w:t xml:space="preserve"> </w:t>
+      </w:r>
+      <w:proofErr w:type="spellStart"/>
+      <w:r>
+        <w:rPr>
+          <w:sz w:val="20"/>
+          <w:szCs w:val="20"/>
+        </w:rPr>
+        <w:t>url</w:t>
+      </w:r>
+      <w:proofErr w:type="spellEnd"/>
+      <w:r>
+        <w:rPr>
+          <w:sz w:val="20"/>
+          <w:szCs w:val="20"/>
+        </w:rPr>
+        <w:t xml:space="preserve"> </w:t>
       </w:r>
       <w:r>
         <w:rPr>
@@ -9136,8 +9441,17 @@
           <w:szCs w:val="20"/>
         </w:rPr>
         <w:tab/>
-        <w:t>http://server_name :8080/DynamicsNAV110/webclient</w:t>
-      </w:r>
+        <w:t>http://server_name :8080/DynamicsNAV110/</w:t>
+      </w:r>
+      <w:proofErr w:type="spellStart"/>
+      <w:r>
+        <w:rPr>
+          <w:sz w:val="20"/>
+          <w:szCs w:val="20"/>
+        </w:rPr>
+        <w:t>webclient</w:t>
+      </w:r>
+      <w:proofErr w:type="spellEnd"/>
     </w:p>
     <w:p>
       <w:pPr>
@@ -9174,7 +9488,25 @@
           <w:sz w:val="20"/>
           <w:szCs w:val="20"/>
         </w:rPr>
-        <w:t xml:space="preserve">Configuration file is available at (C:\wwwroot\Microsoft Dynamics NAV \100\webclient\web file </w:t>
+        <w:t>Configuration file is available at (C:\wwwroot\Microsoft Dynamics NAV \100\</w:t>
+      </w:r>
+      <w:proofErr w:type="spellStart"/>
+      <w:r>
+        <w:rPr>
+          <w:color w:val="FF0000"/>
+          <w:sz w:val="20"/>
+          <w:szCs w:val="20"/>
+        </w:rPr>
+        <w:t>webclient</w:t>
+      </w:r>
+      <w:proofErr w:type="spellEnd"/>
+      <w:r>
+        <w:rPr>
+          <w:color w:val="FF0000"/>
+          <w:sz w:val="20"/>
+          <w:szCs w:val="20"/>
+        </w:rPr>
+        <w:t xml:space="preserve">\web file </w:t>
       </w:r>
       <w:r>
         <w:rPr>
@@ -9663,21 +9995,53 @@
           <w:sz w:val="20"/>
           <w:szCs w:val="20"/>
         </w:rPr>
-        <w:t xml:space="preserve">Make sure certificate is generated and register in instance on application server and credential must be navuserpasswrod </w:t>
-      </w:r>
-      <w:r>
-        <w:rPr>
-          <w:sz w:val="20"/>
-          <w:szCs w:val="20"/>
-        </w:rPr>
-        <w:sym w:font="Wingdings" w:char="F0E0"/>
-      </w:r>
-      <w:r>
-        <w:rPr>
-          <w:sz w:val="20"/>
-          <w:szCs w:val="20"/>
-        </w:rPr>
-        <w:t xml:space="preserve">  now download the application from store (itune, google play or windows store) </w:t>
+        <w:t xml:space="preserve">Make sure certificate is generated and register in instance on application server and credential must be </w:t>
+      </w:r>
+      <w:proofErr w:type="spellStart"/>
+      <w:r>
+        <w:rPr>
+          <w:sz w:val="20"/>
+          <w:szCs w:val="20"/>
+        </w:rPr>
+        <w:t>navuserpasswrod</w:t>
+      </w:r>
+      <w:proofErr w:type="spellEnd"/>
+      <w:r>
+        <w:rPr>
+          <w:sz w:val="20"/>
+          <w:szCs w:val="20"/>
+        </w:rPr>
+        <w:t xml:space="preserve"> </w:t>
+      </w:r>
+      <w:r>
+        <w:rPr>
+          <w:sz w:val="20"/>
+          <w:szCs w:val="20"/>
+        </w:rPr>
+        <w:sym w:font="Wingdings" w:char="F0E0"/>
+      </w:r>
+      <w:r>
+        <w:rPr>
+          <w:sz w:val="20"/>
+          <w:szCs w:val="20"/>
+        </w:rPr>
+        <w:t xml:space="preserve">  now download the application from store (</w:t>
+      </w:r>
+      <w:proofErr w:type="spellStart"/>
+      <w:r>
+        <w:rPr>
+          <w:sz w:val="20"/>
+          <w:szCs w:val="20"/>
+        </w:rPr>
+        <w:t>itune</w:t>
+      </w:r>
+      <w:proofErr w:type="spellEnd"/>
+      <w:r>
+        <w:rPr>
+          <w:sz w:val="20"/>
+          <w:szCs w:val="20"/>
+        </w:rPr>
+        <w:t xml:space="preserve">, google play or windows store) </w:t>
       </w:r>
       <w:r>
         <w:rPr>
@@ -9716,7 +10080,7 @@
           <w:szCs w:val="20"/>
         </w:rPr>
       </w:pPr>
-      <w:hyperlink r:id="rId14" w:history="1">
+      <w:hyperlink r:id="rId14" w:anchor="iphone" w:history="1">
         <w:r>
           <w:rPr>
             <w:rStyle w:val="Hyperlink"/>
@@ -9847,6 +10211,29 @@
         </w:rPr>
         <w:t xml:space="preserve"> for browser SSL is not required but for universal app, SSL is requirement.</w:t>
       </w:r>
+      <w:r>
+        <w:rPr>
+          <w:sz w:val="20"/>
+          <w:szCs w:val="20"/>
+        </w:rPr>
+        <w:t xml:space="preserve"> Credential type must by </w:t>
+      </w:r>
+      <w:proofErr w:type="spellStart"/>
+      <w:r>
+        <w:rPr>
+          <w:sz w:val="20"/>
+          <w:szCs w:val="20"/>
+        </w:rPr>
+        <w:t>navuserpassword</w:t>
+      </w:r>
+      <w:proofErr w:type="spellEnd"/>
+      <w:r>
+        <w:rPr>
+          <w:sz w:val="20"/>
+          <w:szCs w:val="20"/>
+        </w:rPr>
+        <w:t xml:space="preserve"> in instance.</w:t>
+      </w:r>
     </w:p>
     <w:p>
       <w:pPr>
@@ -9906,7 +10293,23 @@
           <w:sz w:val="20"/>
           <w:szCs w:val="20"/>
         </w:rPr>
-        <w:t xml:space="preserve"> press ctrl+O from keyboard to switch between companies. </w:t>
+        <w:t xml:space="preserve"> press </w:t>
+      </w:r>
+      <w:proofErr w:type="spellStart"/>
+      <w:r>
+        <w:rPr>
+          <w:sz w:val="20"/>
+          <w:szCs w:val="20"/>
+        </w:rPr>
+        <w:t>ctrl+O</w:t>
+      </w:r>
+      <w:proofErr w:type="spellEnd"/>
+      <w:r>
+        <w:rPr>
+          <w:sz w:val="20"/>
+          <w:szCs w:val="20"/>
+        </w:rPr>
+        <w:t xml:space="preserve"> from keyboard to switch between companies. </w:t>
       </w:r>
     </w:p>
     <w:p>
@@ -10290,32 +10693,582 @@
     </w:p>
     <w:p>
       <w:pPr>
-        <w:rPr>
-          <w:b/>
-        </w:rPr>
-      </w:pPr>
-      <w:r>
-        <w:rPr>
-          <w:b/>
-        </w:rPr>
-        <w:tab/>
-      </w:r>
-      <w:r>
-        <w:rPr>
-          <w:b/>
-        </w:rPr>
-        <w:tab/>
-      </w:r>
-      <w:r>
-        <w:rPr>
-          <w:b/>
-        </w:rPr>
-        <w:tab/>
+        <w:ind w:left="2880"/>
+        <w:rPr>
+          <w:sz w:val="20"/>
+          <w:szCs w:val="20"/>
+        </w:rPr>
+      </w:pPr>
+      <w:r>
+        <w:rPr>
+          <w:sz w:val="20"/>
+          <w:szCs w:val="20"/>
+        </w:rPr>
+        <w:t>There is outlook and excel add-in</w:t>
+      </w:r>
+      <w:r>
+        <w:rPr>
+          <w:sz w:val="20"/>
+          <w:szCs w:val="20"/>
+        </w:rPr>
+        <w:t>, after installing these add-in, then we can directly work from outlook to NAV 2018</w:t>
+      </w:r>
+    </w:p>
+    <w:p>
+      <w:pPr>
+        <w:ind w:left="2880"/>
+        <w:rPr>
+          <w:sz w:val="20"/>
+          <w:szCs w:val="20"/>
+        </w:rPr>
+      </w:pPr>
+      <w:r>
+        <w:rPr>
+          <w:sz w:val="20"/>
+          <w:szCs w:val="20"/>
+        </w:rPr>
+        <w:t>OUT LOOK SETUP</w:t>
+      </w:r>
+    </w:p>
+    <w:p>
+      <w:pPr>
+        <w:ind w:left="3600"/>
+        <w:rPr>
+          <w:sz w:val="20"/>
+          <w:szCs w:val="20"/>
+        </w:rPr>
+      </w:pPr>
+      <w:r>
+        <w:rPr>
+          <w:sz w:val="20"/>
+          <w:szCs w:val="20"/>
+        </w:rPr>
+        <w:t xml:space="preserve">In NAV 2018 </w:t>
+      </w:r>
+      <w:r>
+        <w:rPr>
+          <w:sz w:val="20"/>
+          <w:szCs w:val="20"/>
+        </w:rPr>
+        <w:sym w:font="Wingdings" w:char="F0E0"/>
+      </w:r>
+      <w:r>
+        <w:rPr>
+          <w:sz w:val="20"/>
+          <w:szCs w:val="20"/>
+        </w:rPr>
+        <w:t xml:space="preserve"> Search for office Add-in Management (Administration/IT Administration/Services) </w:t>
+      </w:r>
+      <w:r>
+        <w:rPr>
+          <w:sz w:val="20"/>
+          <w:szCs w:val="20"/>
+        </w:rPr>
+        <w:sym w:font="Wingdings" w:char="F0E0"/>
+      </w:r>
+      <w:r>
+        <w:rPr>
+          <w:sz w:val="20"/>
+          <w:szCs w:val="20"/>
+        </w:rPr>
+        <w:t xml:space="preserve"> click deploy add-in in ribbon </w:t>
+      </w:r>
+      <w:r>
+        <w:rPr>
+          <w:sz w:val="20"/>
+          <w:szCs w:val="20"/>
+        </w:rPr>
+        <w:sym w:font="Wingdings" w:char="F0E0"/>
+      </w:r>
+      <w:r>
+        <w:rPr>
+          <w:sz w:val="20"/>
+          <w:szCs w:val="20"/>
+        </w:rPr>
+        <w:t xml:space="preserve"> enter office 365 credentials </w:t>
+      </w:r>
+      <w:r>
+        <w:rPr>
+          <w:sz w:val="20"/>
+          <w:szCs w:val="20"/>
+        </w:rPr>
+        <w:sym w:font="Wingdings" w:char="F0E0"/>
+      </w:r>
+      <w:r>
+        <w:rPr>
+          <w:sz w:val="20"/>
+          <w:szCs w:val="20"/>
+        </w:rPr>
+        <w:t xml:space="preserve">   then in outlook need to enable two plug-in (Document Links and Project Madeira) </w:t>
+      </w:r>
+      <w:r>
+        <w:rPr>
+          <w:sz w:val="20"/>
+          <w:szCs w:val="20"/>
+        </w:rPr>
+        <w:sym w:font="Wingdings" w:char="F0E0"/>
+      </w:r>
+      <w:r>
+        <w:rPr>
+          <w:sz w:val="20"/>
+          <w:szCs w:val="20"/>
+        </w:rPr>
+        <w:t xml:space="preserve"> </w:t>
+      </w:r>
+    </w:p>
+    <w:p>
+      <w:pPr>
+        <w:rPr>
+          <w:sz w:val="20"/>
+          <w:szCs w:val="20"/>
+        </w:rPr>
+      </w:pPr>
+      <w:r>
+        <w:rPr>
+          <w:sz w:val="20"/>
+          <w:szCs w:val="20"/>
+        </w:rPr>
+        <w:tab/>
+      </w:r>
+      <w:r>
+        <w:rPr>
+          <w:sz w:val="20"/>
+          <w:szCs w:val="20"/>
+        </w:rPr>
+        <w:tab/>
+      </w:r>
+      <w:r>
+        <w:rPr>
+          <w:sz w:val="20"/>
+          <w:szCs w:val="20"/>
+        </w:rPr>
+        <w:tab/>
+      </w:r>
+      <w:r>
+        <w:rPr>
+          <w:sz w:val="20"/>
+          <w:szCs w:val="20"/>
+        </w:rPr>
+        <w:tab/>
+        <w:t>EXCEL SETUP</w:t>
+      </w:r>
+    </w:p>
+    <w:p>
+      <w:pPr>
+        <w:ind w:left="3600"/>
+        <w:rPr>
+          <w:sz w:val="20"/>
+          <w:szCs w:val="20"/>
+        </w:rPr>
+      </w:pPr>
+      <w:r>
+        <w:rPr>
+          <w:sz w:val="20"/>
+          <w:szCs w:val="20"/>
+        </w:rPr>
+        <w:t xml:space="preserve">Open Excel </w:t>
+      </w:r>
+      <w:r>
+        <w:rPr>
+          <w:sz w:val="20"/>
+          <w:szCs w:val="20"/>
+        </w:rPr>
+        <w:sym w:font="Wingdings" w:char="F0E0"/>
+      </w:r>
+      <w:r>
+        <w:rPr>
+          <w:sz w:val="20"/>
+          <w:szCs w:val="20"/>
+        </w:rPr>
+        <w:t xml:space="preserve"> Click insert menu </w:t>
+      </w:r>
+      <w:r>
+        <w:rPr>
+          <w:sz w:val="20"/>
+          <w:szCs w:val="20"/>
+        </w:rPr>
+        <w:sym w:font="Wingdings" w:char="F0E0"/>
+      </w:r>
+      <w:r>
+        <w:rPr>
+          <w:sz w:val="20"/>
+          <w:szCs w:val="20"/>
+        </w:rPr>
+        <w:t xml:space="preserve"> click my Add-ins </w:t>
+      </w:r>
+      <w:r>
+        <w:rPr>
+          <w:sz w:val="20"/>
+          <w:szCs w:val="20"/>
+        </w:rPr>
+        <w:sym w:font="Wingdings" w:char="F0E0"/>
+      </w:r>
+      <w:r>
+        <w:rPr>
+          <w:sz w:val="20"/>
+          <w:szCs w:val="20"/>
+        </w:rPr>
+        <w:t xml:space="preserve"> Click store </w:t>
+      </w:r>
+      <w:r>
+        <w:rPr>
+          <w:sz w:val="20"/>
+          <w:szCs w:val="20"/>
+        </w:rPr>
+        <w:sym w:font="Wingdings" w:char="F0E0"/>
+      </w:r>
+      <w:r>
+        <w:rPr>
+          <w:sz w:val="20"/>
+          <w:szCs w:val="20"/>
+        </w:rPr>
+        <w:t xml:space="preserve"> search for dynamics office-in </w:t>
+      </w:r>
+      <w:r>
+        <w:rPr>
+          <w:sz w:val="20"/>
+          <w:szCs w:val="20"/>
+        </w:rPr>
+        <w:sym w:font="Wingdings" w:char="F0E0"/>
+      </w:r>
+      <w:r>
+        <w:rPr>
+          <w:sz w:val="20"/>
+          <w:szCs w:val="20"/>
+        </w:rPr>
+        <w:t xml:space="preserve">click add button </w:t>
+      </w:r>
+      <w:r>
+        <w:rPr>
+          <w:sz w:val="20"/>
+          <w:szCs w:val="20"/>
+        </w:rPr>
+        <w:sym w:font="Wingdings" w:char="F0E0"/>
+      </w:r>
+      <w:r>
+        <w:rPr>
+          <w:sz w:val="20"/>
+          <w:szCs w:val="20"/>
+        </w:rPr>
+        <w:t xml:space="preserve"> add server information </w:t>
+      </w:r>
+      <w:r>
+        <w:rPr>
+          <w:sz w:val="20"/>
+          <w:szCs w:val="20"/>
+        </w:rPr>
+        <w:sym w:font="Wingdings" w:char="F0E0"/>
+      </w:r>
+      <w:r>
+        <w:rPr>
+          <w:sz w:val="20"/>
+          <w:szCs w:val="20"/>
+        </w:rPr>
+        <w:t xml:space="preserve"> </w:t>
+      </w:r>
+      <w:r>
+        <w:rPr>
+          <w:sz w:val="20"/>
+          <w:szCs w:val="20"/>
+        </w:rPr>
+        <w:t>enter server URL</w:t>
+      </w:r>
+    </w:p>
+    <w:p>
+      <w:pPr>
+        <w:rPr>
+          <w:b/>
+        </w:rPr>
+      </w:pPr>
+      <w:r>
+        <w:rPr>
+          <w:b/>
+        </w:rPr>
+        <w:tab/>
+      </w:r>
+      <w:r>
+        <w:rPr>
+          <w:b/>
+        </w:rPr>
+        <w:tab/>
+      </w:r>
+      <w:r>
+        <w:rPr>
+          <w:b/>
+        </w:rPr>
+        <w:tab/>
+      </w:r>
+    </w:p>
+    <w:p>
+      <w:pPr>
+        <w:ind w:left="1440" w:firstLine="720"/>
+        <w:rPr>
+          <w:b/>
+        </w:rPr>
+      </w:pPr>
+      <w:r>
+        <w:rPr>
+          <w:b/>
+        </w:rPr>
+        <w:lastRenderedPageBreak/>
         <w:t>CRM Integration</w:t>
       </w:r>
     </w:p>
     <w:p>
       <w:pPr>
+        <w:ind w:left="2880"/>
+        <w:rPr>
+          <w:sz w:val="20"/>
+          <w:szCs w:val="20"/>
+        </w:rPr>
+      </w:pPr>
+      <w:r>
+        <w:rPr>
+          <w:sz w:val="20"/>
+          <w:szCs w:val="20"/>
+        </w:rPr>
+        <w:t xml:space="preserve">Go to Microsoft Dynamics CRM Online </w:t>
+      </w:r>
+      <w:r>
+        <w:rPr>
+          <w:sz w:val="20"/>
+          <w:szCs w:val="20"/>
+        </w:rPr>
+        <w:sym w:font="Wingdings" w:char="F0E0"/>
+      </w:r>
+      <w:r>
+        <w:rPr>
+          <w:sz w:val="20"/>
+          <w:szCs w:val="20"/>
+        </w:rPr>
+        <w:t xml:space="preserve"> register for free trail </w:t>
+      </w:r>
+      <w:r>
+        <w:rPr>
+          <w:sz w:val="20"/>
+          <w:szCs w:val="20"/>
+        </w:rPr>
+        <w:sym w:font="Wingdings" w:char="F0E0"/>
+      </w:r>
+      <w:r>
+        <w:rPr>
+          <w:sz w:val="20"/>
+          <w:szCs w:val="20"/>
+        </w:rPr>
+        <w:t xml:space="preserve"> after registering for trail --. CRM will be available in office 365 </w:t>
+      </w:r>
+      <w:r>
+        <w:rPr>
+          <w:sz w:val="20"/>
+          <w:szCs w:val="20"/>
+        </w:rPr>
+        <w:sym w:font="Wingdings" w:char="F0E0"/>
+      </w:r>
+      <w:r>
+        <w:rPr>
+          <w:sz w:val="20"/>
+          <w:szCs w:val="20"/>
+        </w:rPr>
+        <w:t xml:space="preserve"> from menu click CRM </w:t>
+      </w:r>
+      <w:r>
+        <w:rPr>
+          <w:sz w:val="20"/>
+          <w:szCs w:val="20"/>
+        </w:rPr>
+        <w:sym w:font="Wingdings" w:char="F0E0"/>
+      </w:r>
+      <w:r>
+        <w:rPr>
+          <w:sz w:val="20"/>
+          <w:szCs w:val="20"/>
+        </w:rPr>
+        <w:t xml:space="preserve"> log in CRM </w:t>
+      </w:r>
+      <w:r>
+        <w:rPr>
+          <w:sz w:val="20"/>
+          <w:szCs w:val="20"/>
+        </w:rPr>
+        <w:sym w:font="Wingdings" w:char="F0E0"/>
+      </w:r>
+      <w:r>
+        <w:rPr>
+          <w:sz w:val="20"/>
+          <w:szCs w:val="20"/>
+        </w:rPr>
+        <w:t xml:space="preserve"> click setting </w:t>
+      </w:r>
+      <w:r>
+        <w:rPr>
+          <w:sz w:val="20"/>
+          <w:szCs w:val="20"/>
+        </w:rPr>
+        <w:sym w:font="Wingdings" w:char="F0E0"/>
+      </w:r>
+      <w:r>
+        <w:rPr>
+          <w:sz w:val="20"/>
+          <w:szCs w:val="20"/>
+        </w:rPr>
+        <w:t xml:space="preserve"> click security </w:t>
+      </w:r>
+      <w:r>
+        <w:rPr>
+          <w:sz w:val="20"/>
+          <w:szCs w:val="20"/>
+        </w:rPr>
+        <w:sym w:font="Wingdings" w:char="F0E0"/>
+      </w:r>
+      <w:r>
+        <w:rPr>
+          <w:sz w:val="20"/>
+          <w:szCs w:val="20"/>
+        </w:rPr>
+        <w:t xml:space="preserve"> make sure user have admin right </w:t>
+      </w:r>
+      <w:r>
+        <w:rPr>
+          <w:sz w:val="20"/>
+          <w:szCs w:val="20"/>
+        </w:rPr>
+        <w:sym w:font="Wingdings" w:char="F0E0"/>
+      </w:r>
+      <w:r>
+        <w:rPr>
+          <w:sz w:val="20"/>
+          <w:szCs w:val="20"/>
+        </w:rPr>
+        <w:t xml:space="preserve"> open NAV </w:t>
+      </w:r>
+      <w:r>
+        <w:rPr>
+          <w:sz w:val="20"/>
+          <w:szCs w:val="20"/>
+        </w:rPr>
+        <w:sym w:font="Wingdings" w:char="F0E0"/>
+      </w:r>
+      <w:r>
+        <w:rPr>
+          <w:sz w:val="20"/>
+          <w:szCs w:val="20"/>
+        </w:rPr>
+        <w:t xml:space="preserve"> search for assisted setup </w:t>
+      </w:r>
+      <w:r>
+        <w:rPr>
+          <w:sz w:val="20"/>
+          <w:szCs w:val="20"/>
+        </w:rPr>
+        <w:sym w:font="Wingdings" w:char="F0E0"/>
+      </w:r>
+      <w:r>
+        <w:rPr>
+          <w:sz w:val="20"/>
+          <w:szCs w:val="20"/>
+        </w:rPr>
+        <w:t xml:space="preserve"> click assisted setup in location (Administration/Application Setup / General) </w:t>
+      </w:r>
+      <w:r>
+        <w:rPr>
+          <w:sz w:val="20"/>
+          <w:szCs w:val="20"/>
+        </w:rPr>
+        <w:sym w:font="Wingdings" w:char="F0E0"/>
+      </w:r>
+      <w:r>
+        <w:rPr>
+          <w:sz w:val="20"/>
+          <w:szCs w:val="20"/>
+        </w:rPr>
+        <w:t xml:space="preserve"> click CRM connection </w:t>
+      </w:r>
+      <w:r>
+        <w:rPr>
+          <w:sz w:val="20"/>
+          <w:szCs w:val="20"/>
+        </w:rPr>
+        <w:sym w:font="Wingdings" w:char="F0E0"/>
+      </w:r>
+      <w:r>
+        <w:rPr>
+          <w:sz w:val="20"/>
+          <w:szCs w:val="20"/>
+        </w:rPr>
+        <w:t xml:space="preserve"> follow the wizard </w:t>
+      </w:r>
+      <w:r>
+        <w:rPr>
+          <w:sz w:val="20"/>
+          <w:szCs w:val="20"/>
+        </w:rPr>
+        <w:sym w:font="Wingdings" w:char="F0E0"/>
+      </w:r>
+      <w:r>
+        <w:rPr>
+          <w:sz w:val="20"/>
+          <w:szCs w:val="20"/>
+        </w:rPr>
+        <w:t xml:space="preserve"> finish</w:t>
+      </w:r>
+    </w:p>
+    <w:p>
+      <w:pPr>
+        <w:ind w:left="2880"/>
+        <w:rPr>
+          <w:sz w:val="20"/>
+          <w:szCs w:val="20"/>
+        </w:rPr>
+      </w:pPr>
+    </w:p>
+    <w:p>
+      <w:pPr>
+        <w:ind w:left="2880"/>
+        <w:rPr>
+          <w:sz w:val="20"/>
+          <w:szCs w:val="20"/>
+        </w:rPr>
+      </w:pPr>
+      <w:r>
+        <w:rPr>
+          <w:sz w:val="20"/>
+          <w:szCs w:val="20"/>
+        </w:rPr>
+        <w:t xml:space="preserve">search for </w:t>
+      </w:r>
+      <w:proofErr w:type="spellStart"/>
+      <w:r>
+        <w:rPr>
+          <w:sz w:val="20"/>
+          <w:szCs w:val="20"/>
+        </w:rPr>
+        <w:t>crm</w:t>
+      </w:r>
+      <w:proofErr w:type="spellEnd"/>
+      <w:r>
+        <w:rPr>
+          <w:sz w:val="20"/>
+          <w:szCs w:val="20"/>
+        </w:rPr>
+        <w:t xml:space="preserve"> in NAV 2018 </w:t>
+      </w:r>
+      <w:r>
+        <w:rPr>
+          <w:sz w:val="20"/>
+          <w:szCs w:val="20"/>
+        </w:rPr>
+        <w:sym w:font="Wingdings" w:char="F0E0"/>
+      </w:r>
+      <w:r>
+        <w:rPr>
+          <w:sz w:val="20"/>
+          <w:szCs w:val="20"/>
+        </w:rPr>
+        <w:t xml:space="preserve"> for advance configuration</w:t>
+      </w:r>
+    </w:p>
+    <w:p>
+      <w:pPr>
         <w:rPr>
           <w:b/>
         </w:rPr>
@@ -10342,32 +11295,6 @@
     </w:p>
     <w:p>
       <w:pPr>
-        <w:rPr>
-          <w:b/>
-        </w:rPr>
-      </w:pPr>
-      <w:r>
-        <w:rPr>
-          <w:b/>
-        </w:rPr>
-        <w:tab/>
-      </w:r>
-      <w:r>
-        <w:rPr>
-          <w:b/>
-        </w:rPr>
-        <w:tab/>
-      </w:r>
-      <w:r>
-        <w:rPr>
-          <w:b/>
-        </w:rPr>
-        <w:tab/>
-        <w:t>Windows Client Available in 64 bit Version</w:t>
-      </w:r>
-    </w:p>
-    <w:p>
-      <w:pPr>
         <w:ind w:left="2880"/>
         <w:rPr>
           <w:sz w:val="20"/>
@@ -10376,6 +11303,268 @@
       </w:pPr>
       <w:r>
         <w:rPr>
+          <w:b/>
+        </w:rPr>
+        <w:t xml:space="preserve"> </w:t>
+      </w:r>
+      <w:r>
+        <w:rPr>
+          <w:sz w:val="20"/>
+          <w:szCs w:val="20"/>
+        </w:rPr>
+        <w:t xml:space="preserve">open NAV </w:t>
+      </w:r>
+      <w:r>
+        <w:rPr>
+          <w:sz w:val="20"/>
+          <w:szCs w:val="20"/>
+        </w:rPr>
+        <w:sym w:font="Wingdings" w:char="F0E0"/>
+      </w:r>
+      <w:r>
+        <w:rPr>
+          <w:sz w:val="20"/>
+          <w:szCs w:val="20"/>
+        </w:rPr>
+        <w:t xml:space="preserve"> search for assisted setup </w:t>
+      </w:r>
+      <w:r>
+        <w:rPr>
+          <w:sz w:val="20"/>
+          <w:szCs w:val="20"/>
+        </w:rPr>
+        <w:sym w:font="Wingdings" w:char="F0E0"/>
+      </w:r>
+      <w:r>
+        <w:rPr>
+          <w:sz w:val="20"/>
+          <w:szCs w:val="20"/>
+        </w:rPr>
+        <w:t xml:space="preserve"> click assisted setup in location (Administration/Application Setup / General) </w:t>
+      </w:r>
+      <w:r>
+        <w:rPr>
+          <w:sz w:val="20"/>
+          <w:szCs w:val="20"/>
+        </w:rPr>
+        <w:sym w:font="Wingdings" w:char="F0E0"/>
+      </w:r>
+      <w:r>
+        <w:rPr>
+          <w:sz w:val="20"/>
+          <w:szCs w:val="20"/>
+        </w:rPr>
+        <w:t xml:space="preserve"> click </w:t>
+      </w:r>
+      <w:r>
+        <w:rPr>
+          <w:sz w:val="20"/>
+          <w:szCs w:val="20"/>
+        </w:rPr>
+        <w:t>email logging</w:t>
+      </w:r>
+      <w:r>
+        <w:rPr>
+          <w:sz w:val="20"/>
+          <w:szCs w:val="20"/>
+        </w:rPr>
+        <w:t xml:space="preserve"> </w:t>
+      </w:r>
+      <w:r>
+        <w:rPr>
+          <w:sz w:val="20"/>
+          <w:szCs w:val="20"/>
+        </w:rPr>
+        <w:sym w:font="Wingdings" w:char="F0E0"/>
+      </w:r>
+      <w:r>
+        <w:rPr>
+          <w:sz w:val="20"/>
+          <w:szCs w:val="20"/>
+        </w:rPr>
+        <w:t xml:space="preserve"> follow the wizard </w:t>
+      </w:r>
+      <w:r>
+        <w:rPr>
+          <w:sz w:val="20"/>
+          <w:szCs w:val="20"/>
+        </w:rPr>
+        <w:sym w:font="Wingdings" w:char="F0E0"/>
+      </w:r>
+      <w:r>
+        <w:rPr>
+          <w:sz w:val="20"/>
+          <w:szCs w:val="20"/>
+        </w:rPr>
+        <w:t xml:space="preserve"> finish</w:t>
+      </w:r>
+    </w:p>
+    <w:p>
+      <w:pPr>
+        <w:ind w:left="2880"/>
+        <w:rPr>
+          <w:sz w:val="20"/>
+          <w:szCs w:val="20"/>
+        </w:rPr>
+      </w:pPr>
+      <w:r>
+        <w:rPr>
+          <w:sz w:val="20"/>
+          <w:szCs w:val="20"/>
+        </w:rPr>
+        <w:t xml:space="preserve">from office 365 menu </w:t>
+      </w:r>
+      <w:r>
+        <w:rPr>
+          <w:sz w:val="20"/>
+          <w:szCs w:val="20"/>
+        </w:rPr>
+        <w:sym w:font="Wingdings" w:char="F0E0"/>
+      </w:r>
+      <w:r>
+        <w:rPr>
+          <w:sz w:val="20"/>
+          <w:szCs w:val="20"/>
+        </w:rPr>
+        <w:t xml:space="preserve"> click admin </w:t>
+      </w:r>
+      <w:r>
+        <w:rPr>
+          <w:sz w:val="20"/>
+          <w:szCs w:val="20"/>
+        </w:rPr>
+        <w:sym w:font="Wingdings" w:char="F0E0"/>
+      </w:r>
+      <w:r>
+        <w:rPr>
+          <w:sz w:val="20"/>
+          <w:szCs w:val="20"/>
+        </w:rPr>
+        <w:t xml:space="preserve"> click exchange on left side </w:t>
+      </w:r>
+      <w:r>
+        <w:rPr>
+          <w:sz w:val="20"/>
+          <w:szCs w:val="20"/>
+        </w:rPr>
+        <w:sym w:font="Wingdings" w:char="F0E0"/>
+      </w:r>
+      <w:r>
+        <w:rPr>
+          <w:sz w:val="20"/>
+          <w:szCs w:val="20"/>
+        </w:rPr>
+        <w:t xml:space="preserve"> click public folder </w:t>
+      </w:r>
+      <w:r>
+        <w:rPr>
+          <w:sz w:val="20"/>
+          <w:szCs w:val="20"/>
+        </w:rPr>
+        <w:sym w:font="Wingdings" w:char="F0E0"/>
+      </w:r>
+      <w:r>
+        <w:rPr>
+          <w:sz w:val="20"/>
+          <w:szCs w:val="20"/>
+        </w:rPr>
+        <w:t xml:space="preserve"> click email login </w:t>
+      </w:r>
+      <w:r>
+        <w:rPr>
+          <w:sz w:val="20"/>
+          <w:szCs w:val="20"/>
+        </w:rPr>
+        <w:sym w:font="Wingdings" w:char="F0E0"/>
+      </w:r>
+      <w:r>
+        <w:rPr>
+          <w:sz w:val="20"/>
+          <w:szCs w:val="20"/>
+        </w:rPr>
+        <w:t xml:space="preserve"> </w:t>
+      </w:r>
+    </w:p>
+    <w:p>
+      <w:pPr>
+        <w:ind w:left="2880"/>
+        <w:rPr>
+          <w:sz w:val="20"/>
+          <w:szCs w:val="20"/>
+        </w:rPr>
+      </w:pPr>
+    </w:p>
+    <w:p>
+      <w:pPr>
+        <w:ind w:left="2880"/>
+        <w:rPr>
+          <w:sz w:val="20"/>
+          <w:szCs w:val="20"/>
+        </w:rPr>
+      </w:pPr>
+      <w:r>
+        <w:rPr>
+          <w:sz w:val="20"/>
+          <w:szCs w:val="20"/>
+        </w:rPr>
+        <w:t>verify in marketing in NAV that setup is OK.</w:t>
+      </w:r>
+    </w:p>
+    <w:p>
+      <w:pPr>
+        <w:rPr>
+          <w:b/>
+        </w:rPr>
+      </w:pPr>
+    </w:p>
+    <w:p>
+      <w:pPr>
+        <w:rPr>
+          <w:b/>
+        </w:rPr>
+      </w:pPr>
+      <w:r>
+        <w:rPr>
+          <w:b/>
+        </w:rPr>
+        <w:tab/>
+      </w:r>
+      <w:r>
+        <w:rPr>
+          <w:b/>
+        </w:rPr>
+        <w:tab/>
+      </w:r>
+      <w:r>
+        <w:rPr>
+          <w:b/>
+        </w:rPr>
+        <w:tab/>
+        <w:t xml:space="preserve">Windows Client Available in </w:t>
+      </w:r>
+      <w:r>
+        <w:rPr>
+          <w:b/>
+        </w:rPr>
+        <w:t>64-bit</w:t>
+      </w:r>
+      <w:r>
+        <w:rPr>
+          <w:b/>
+        </w:rPr>
+        <w:t xml:space="preserve"> Version</w:t>
+      </w:r>
+    </w:p>
+    <w:p>
+      <w:pPr>
+        <w:ind w:left="2880"/>
+        <w:rPr>
+          <w:sz w:val="20"/>
+          <w:szCs w:val="20"/>
+        </w:rPr>
+      </w:pPr>
+      <w:r>
+        <w:rPr>
           <w:sz w:val="20"/>
           <w:szCs w:val="20"/>
         </w:rPr>
@@ -10484,57 +11673,38 @@
     </w:p>
     <w:p>
       <w:pPr>
+        <w:rPr>
+          <w:b/>
+        </w:rPr>
+      </w:pPr>
+      <w:r>
+        <w:rPr>
+          <w:b/>
+        </w:rPr>
+        <w:tab/>
+      </w:r>
+      <w:r>
+        <w:rPr>
+          <w:b/>
+        </w:rPr>
+        <w:tab/>
+      </w:r>
+      <w:r>
+        <w:rPr>
+          <w:b/>
+        </w:rPr>
+        <w:tab/>
+        <w:t>Create and Restore company based backup</w:t>
+      </w:r>
+    </w:p>
+    <w:p>
+      <w:pPr>
         <w:ind w:left="2880"/>
         <w:rPr>
           <w:sz w:val="20"/>
           <w:szCs w:val="20"/>
         </w:rPr>
       </w:pPr>
-    </w:p>
-    <w:p>
-      <w:pPr>
-        <w:ind w:left="2880"/>
-        <w:rPr>
-          <w:sz w:val="20"/>
-          <w:szCs w:val="20"/>
-        </w:rPr>
-      </w:pPr>
-    </w:p>
-    <w:p>
-      <w:pPr>
-        <w:rPr>
-          <w:b/>
-        </w:rPr>
-      </w:pPr>
-      <w:r>
-        <w:rPr>
-          <w:b/>
-        </w:rPr>
-        <w:lastRenderedPageBreak/>
-        <w:tab/>
-      </w:r>
-      <w:r>
-        <w:rPr>
-          <w:b/>
-        </w:rPr>
-        <w:tab/>
-      </w:r>
-      <w:r>
-        <w:rPr>
-          <w:b/>
-        </w:rPr>
-        <w:tab/>
-        <w:t>Create and Restore company based backup</w:t>
-      </w:r>
-    </w:p>
-    <w:p>
-      <w:pPr>
-        <w:ind w:left="2880"/>
-        <w:rPr>
-          <w:sz w:val="20"/>
-          <w:szCs w:val="20"/>
-        </w:rPr>
-      </w:pPr>
       <w:r>
         <w:rPr>
           <w:sz w:val="20"/>
@@ -10749,14 +11919,7 @@
           <w:sz w:val="20"/>
           <w:szCs w:val="20"/>
         </w:rPr>
-        <w:t xml:space="preserve">click </w:t>
-      </w:r>
-      <w:r>
-        <w:rPr>
-          <w:sz w:val="20"/>
-          <w:szCs w:val="20"/>
-        </w:rPr>
-        <w:t>import</w:t>
+        <w:t>click import</w:t>
       </w:r>
       <w:r>
         <w:rPr>
@@ -10896,6 +12059,59 @@
           <w:szCs w:val="20"/>
         </w:rPr>
         <w:t>We will some PowerShell commands to enable SSO</w:t>
+      </w:r>
+    </w:p>
+    <w:p>
+      <w:pPr>
+        <w:rPr>
+          <w:sz w:val="20"/>
+          <w:szCs w:val="20"/>
+        </w:rPr>
+      </w:pPr>
+      <w:r>
+        <w:rPr>
+          <w:sz w:val="20"/>
+          <w:szCs w:val="20"/>
+        </w:rPr>
+        <w:tab/>
+      </w:r>
+      <w:r>
+        <w:rPr>
+          <w:sz w:val="20"/>
+          <w:szCs w:val="20"/>
+        </w:rPr>
+        <w:tab/>
+      </w:r>
+      <w:r>
+        <w:rPr>
+          <w:sz w:val="20"/>
+          <w:szCs w:val="20"/>
+        </w:rPr>
+        <w:tab/>
+      </w:r>
+      <w:r>
+        <w:rPr>
+          <w:sz w:val="20"/>
+          <w:szCs w:val="20"/>
+        </w:rPr>
+        <w:tab/>
+        <w:t xml:space="preserve">We will use Set-NavSingleSignOnWithOffice365 </w:t>
+      </w:r>
+      <w:proofErr w:type="spellStart"/>
+      <w:r>
+        <w:rPr>
+          <w:sz w:val="20"/>
+          <w:szCs w:val="20"/>
+        </w:rPr>
+        <w:t>powershell</w:t>
+      </w:r>
+      <w:proofErr w:type="spellEnd"/>
+      <w:r>
+        <w:rPr>
+          <w:sz w:val="20"/>
+          <w:szCs w:val="20"/>
+        </w:rPr>
+        <w:t xml:space="preserve"> command is used.</w:t>
       </w:r>
     </w:p>
     <w:p>
@@ -10970,6 +12186,178 @@
     </w:p>
     <w:p>
       <w:pPr>
+        <w:ind w:left="2880"/>
+        <w:rPr>
+          <w:sz w:val="20"/>
+          <w:szCs w:val="20"/>
+        </w:rPr>
+      </w:pPr>
+      <w:r>
+        <w:rPr>
+          <w:sz w:val="20"/>
+          <w:szCs w:val="20"/>
+        </w:rPr>
+        <w:t xml:space="preserve">If client is already installed on client PC </w:t>
+      </w:r>
+      <w:r>
+        <w:rPr>
+          <w:sz w:val="20"/>
+          <w:szCs w:val="20"/>
+        </w:rPr>
+        <w:sym w:font="Wingdings" w:char="F0E0"/>
+      </w:r>
+      <w:r>
+        <w:rPr>
+          <w:sz w:val="20"/>
+          <w:szCs w:val="20"/>
+        </w:rPr>
+        <w:t xml:space="preserve"> run the setup </w:t>
+      </w:r>
+      <w:r>
+        <w:rPr>
+          <w:sz w:val="20"/>
+          <w:szCs w:val="20"/>
+        </w:rPr>
+        <w:sym w:font="Wingdings" w:char="F0E0"/>
+      </w:r>
+      <w:r>
+        <w:rPr>
+          <w:sz w:val="20"/>
+          <w:szCs w:val="20"/>
+        </w:rPr>
+        <w:t xml:space="preserve"> add component </w:t>
+      </w:r>
+      <w:r>
+        <w:rPr>
+          <w:sz w:val="20"/>
+          <w:szCs w:val="20"/>
+        </w:rPr>
+        <w:sym w:font="Wingdings" w:char="F0E0"/>
+      </w:r>
+      <w:r>
+        <w:rPr>
+          <w:sz w:val="20"/>
+          <w:szCs w:val="20"/>
+        </w:rPr>
+        <w:t xml:space="preserve"> click client </w:t>
+      </w:r>
+      <w:r>
+        <w:rPr>
+          <w:sz w:val="20"/>
+          <w:szCs w:val="20"/>
+        </w:rPr>
+        <w:sym w:font="Wingdings" w:char="F0E0"/>
+      </w:r>
+      <w:r>
+        <w:rPr>
+          <w:sz w:val="20"/>
+          <w:szCs w:val="20"/>
+        </w:rPr>
+        <w:t xml:space="preserve"> select development Environment (C/SIDE) </w:t>
+      </w:r>
+      <w:r>
+        <w:rPr>
+          <w:sz w:val="20"/>
+          <w:szCs w:val="20"/>
+        </w:rPr>
+        <w:sym w:font="Wingdings" w:char="F0E0"/>
+      </w:r>
+      <w:r>
+        <w:rPr>
+          <w:sz w:val="20"/>
+          <w:szCs w:val="20"/>
+        </w:rPr>
+        <w:t xml:space="preserve"> </w:t>
+      </w:r>
+    </w:p>
+    <w:p>
+      <w:pPr>
+        <w:ind w:left="2160" w:firstLine="720"/>
+        <w:rPr>
+          <w:sz w:val="20"/>
+          <w:szCs w:val="20"/>
+        </w:rPr>
+      </w:pPr>
+      <w:r>
+        <w:rPr>
+          <w:sz w:val="20"/>
+          <w:szCs w:val="20"/>
+        </w:rPr>
+        <w:t xml:space="preserve">If client is not installed yet </w:t>
+      </w:r>
+      <w:r>
+        <w:rPr>
+          <w:sz w:val="20"/>
+          <w:szCs w:val="20"/>
+        </w:rPr>
+        <w:sym w:font="Wingdings" w:char="F0E0"/>
+      </w:r>
+      <w:r>
+        <w:rPr>
+          <w:sz w:val="20"/>
+          <w:szCs w:val="20"/>
+        </w:rPr>
+        <w:t xml:space="preserve"> </w:t>
+      </w:r>
+      <w:r>
+        <w:rPr>
+          <w:sz w:val="20"/>
+          <w:szCs w:val="20"/>
+        </w:rPr>
+        <w:t xml:space="preserve">Open NAV DVD </w:t>
+      </w:r>
+      <w:r>
+        <w:rPr>
+          <w:sz w:val="20"/>
+          <w:szCs w:val="20"/>
+        </w:rPr>
+        <w:sym w:font="Wingdings" w:char="F0E0"/>
+      </w:r>
+      <w:r>
+        <w:rPr>
+          <w:sz w:val="20"/>
+          <w:szCs w:val="20"/>
+        </w:rPr>
+        <w:t xml:space="preserve"> Click custom </w:t>
+      </w:r>
+      <w:r>
+        <w:rPr>
+          <w:sz w:val="20"/>
+          <w:szCs w:val="20"/>
+        </w:rPr>
+        <w:sym w:font="Wingdings" w:char="F0E0"/>
+      </w:r>
+      <w:r>
+        <w:rPr>
+          <w:sz w:val="20"/>
+          <w:szCs w:val="20"/>
+        </w:rPr>
+        <w:t xml:space="preserve"> click developer</w:t>
+      </w:r>
+      <w:r>
+        <w:rPr>
+          <w:sz w:val="20"/>
+          <w:szCs w:val="20"/>
+        </w:rPr>
+        <w:t xml:space="preserve"> </w:t>
+      </w:r>
+      <w:r>
+        <w:rPr>
+          <w:sz w:val="20"/>
+          <w:szCs w:val="20"/>
+        </w:rPr>
+        <w:sym w:font="Wingdings" w:char="F0E0"/>
+      </w:r>
+      <w:r>
+        <w:rPr>
+          <w:sz w:val="20"/>
+          <w:szCs w:val="20"/>
+        </w:rPr>
+        <w:t xml:space="preserve"> finish</w:t>
+      </w:r>
+    </w:p>
+    <w:p>
+      <w:pPr>
         <w:ind w:left="2160"/>
         <w:rPr>
           <w:b/>
@@ -10986,6 +12374,52 @@
       <w:pPr>
         <w:ind w:left="2160"/>
         <w:rPr>
+          <w:sz w:val="20"/>
+          <w:szCs w:val="20"/>
+        </w:rPr>
+      </w:pPr>
+      <w:r>
+        <w:rPr>
+          <w:b/>
+        </w:rPr>
+        <w:tab/>
+      </w:r>
+      <w:r>
+        <w:rPr>
+          <w:sz w:val="20"/>
+          <w:szCs w:val="20"/>
+        </w:rPr>
+        <w:t>Using development environment, we can open, close,</w:t>
+      </w:r>
+      <w:r>
+        <w:rPr>
+          <w:sz w:val="20"/>
+          <w:szCs w:val="20"/>
+        </w:rPr>
+        <w:t xml:space="preserve"> create &amp; delete db. </w:t>
+      </w:r>
+    </w:p>
+    <w:p>
+      <w:pPr>
+        <w:ind w:left="2160"/>
+        <w:rPr>
+          <w:sz w:val="20"/>
+          <w:szCs w:val="20"/>
+        </w:rPr>
+      </w:pPr>
+      <w:r>
+        <w:rPr>
+          <w:sz w:val="20"/>
+          <w:szCs w:val="20"/>
+        </w:rPr>
+        <w:tab/>
+        <w:t>I know these option / tasks.</w:t>
+      </w:r>
+    </w:p>
+    <w:p>
+      <w:pPr>
+        <w:ind w:left="2160"/>
+        <w:rPr>
           <w:b/>
         </w:rPr>
       </w:pPr>
@@ -11000,6 +12434,28 @@
       <w:pPr>
         <w:ind w:left="2160"/>
         <w:rPr>
+          <w:sz w:val="20"/>
+          <w:szCs w:val="20"/>
+        </w:rPr>
+      </w:pPr>
+      <w:r>
+        <w:rPr>
+          <w:b/>
+        </w:rPr>
+        <w:tab/>
+      </w:r>
+      <w:r>
+        <w:rPr>
+          <w:sz w:val="20"/>
+          <w:szCs w:val="20"/>
+        </w:rPr>
+        <w:t>I know this topic</w:t>
+      </w:r>
+    </w:p>
+    <w:p>
+      <w:pPr>
+        <w:ind w:left="2160"/>
+        <w:rPr>
           <w:b/>
         </w:rPr>
       </w:pPr>
@@ -11021,6 +12477,27 @@
         <w:rPr>
           <w:b/>
         </w:rPr>
+        <w:tab/>
+      </w:r>
+      <w:r>
+        <w:rPr>
+          <w:sz w:val="20"/>
+          <w:szCs w:val="20"/>
+        </w:rPr>
+        <w:t>I know this topic</w:t>
+      </w:r>
+    </w:p>
+    <w:p>
+      <w:pPr>
+        <w:ind w:left="2160"/>
+        <w:rPr>
+          <w:b/>
+        </w:rPr>
+      </w:pPr>
+      <w:r>
+        <w:rPr>
+          <w:b/>
+        </w:rPr>
         <w:t>Database Schema Synchronization</w:t>
       </w:r>
     </w:p>
@@ -11028,383 +12505,2151 @@
       <w:pPr>
         <w:ind w:left="2160"/>
         <w:rPr>
-          <w:b/>
-        </w:rPr>
-      </w:pPr>
-      <w:r>
-        <w:rPr>
-          <w:b/>
-        </w:rPr>
-        <w:t>Newly Design C/AL Editor</w:t>
+          <w:sz w:val="20"/>
+          <w:szCs w:val="20"/>
+        </w:rPr>
+      </w:pPr>
+      <w:r>
+        <w:rPr>
+          <w:b/>
+        </w:rPr>
+        <w:tab/>
+      </w:r>
+      <w:r>
+        <w:rPr>
+          <w:sz w:val="20"/>
+          <w:szCs w:val="20"/>
+        </w:rPr>
+        <w:t>I know this topic</w:t>
+      </w:r>
+      <w:r>
+        <w:rPr>
+          <w:sz w:val="20"/>
+          <w:szCs w:val="20"/>
+        </w:rPr>
+        <w:t xml:space="preserve">. We can do this from Tool </w:t>
+      </w:r>
+      <w:r>
+        <w:rPr>
+          <w:sz w:val="20"/>
+          <w:szCs w:val="20"/>
+        </w:rPr>
+        <w:sym w:font="Wingdings" w:char="F0E0"/>
+      </w:r>
+      <w:r>
+        <w:rPr>
+          <w:sz w:val="20"/>
+          <w:szCs w:val="20"/>
+        </w:rPr>
+        <w:t xml:space="preserve"> </w:t>
+      </w:r>
+      <w:r>
+        <w:rPr>
+          <w:sz w:val="20"/>
+          <w:szCs w:val="20"/>
+        </w:rPr>
+        <w:t>Synchronization</w:t>
+      </w:r>
+    </w:p>
+    <w:p>
+      <w:pPr>
+        <w:ind w:left="2160"/>
+        <w:rPr>
+          <w:b/>
+        </w:rPr>
+      </w:pPr>
+    </w:p>
+    <w:p>
+      <w:pPr>
+        <w:rPr>
+          <w:b/>
+          <w:sz w:val="28"/>
+          <w:szCs w:val="28"/>
+        </w:rPr>
+      </w:pPr>
+      <w:r>
+        <w:rPr>
+          <w:b/>
+          <w:sz w:val="28"/>
+          <w:szCs w:val="28"/>
+        </w:rPr>
+        <w:lastRenderedPageBreak/>
+        <w:t>M6:</w:t>
+      </w:r>
+      <w:r>
+        <w:rPr>
+          <w:b/>
+          <w:sz w:val="28"/>
+          <w:szCs w:val="28"/>
+        </w:rPr>
+        <w:tab/>
+      </w:r>
+      <w:r>
+        <w:rPr>
+          <w:b/>
+          <w:sz w:val="28"/>
+          <w:szCs w:val="28"/>
+        </w:rPr>
+        <w:tab/>
+        <w:t>Windows Client Personalize</w:t>
+      </w:r>
+    </w:p>
+    <w:p>
+      <w:pPr>
+        <w:ind w:left="720"/>
+        <w:rPr>
+          <w:b/>
+        </w:rPr>
+      </w:pPr>
+      <w:r>
+        <w:rPr>
+          <w:b/>
+        </w:rPr>
+        <w:tab/>
+      </w:r>
+      <w:r>
+        <w:rPr>
+          <w:b/>
+        </w:rPr>
+        <w:tab/>
+        <w:t>Windows Client Design</w:t>
+      </w:r>
+    </w:p>
+    <w:p>
+      <w:pPr>
+        <w:ind w:left="2880"/>
+        <w:rPr>
+          <w:sz w:val="20"/>
+          <w:szCs w:val="20"/>
+        </w:rPr>
+      </w:pPr>
+      <w:r>
+        <w:rPr>
+          <w:sz w:val="20"/>
+          <w:szCs w:val="20"/>
+        </w:rPr>
+        <w:t xml:space="preserve">When we start NAV, start with </w:t>
+      </w:r>
+      <w:proofErr w:type="spellStart"/>
+      <w:r>
+        <w:rPr>
+          <w:sz w:val="20"/>
+          <w:szCs w:val="20"/>
+        </w:rPr>
+        <w:t>rolecenter</w:t>
+      </w:r>
+      <w:proofErr w:type="spellEnd"/>
+      <w:r>
+        <w:rPr>
+          <w:sz w:val="20"/>
+          <w:szCs w:val="20"/>
+        </w:rPr>
+        <w:t xml:space="preserve"> main page </w:t>
+      </w:r>
+      <w:r>
+        <w:rPr>
+          <w:sz w:val="20"/>
+          <w:szCs w:val="20"/>
+        </w:rPr>
+        <w:sym w:font="Wingdings" w:char="F0E0"/>
+      </w:r>
+      <w:r>
+        <w:rPr>
+          <w:sz w:val="20"/>
+          <w:szCs w:val="20"/>
+        </w:rPr>
+        <w:t xml:space="preserve"> </w:t>
+      </w:r>
+      <w:r>
+        <w:rPr>
+          <w:sz w:val="20"/>
+          <w:szCs w:val="20"/>
+        </w:rPr>
+        <w:t xml:space="preserve">for more profiles </w:t>
+      </w:r>
+      <w:r>
+        <w:rPr>
+          <w:sz w:val="20"/>
+          <w:szCs w:val="20"/>
+        </w:rPr>
+        <w:sym w:font="Wingdings" w:char="F0E0"/>
+      </w:r>
+      <w:r>
+        <w:rPr>
+          <w:sz w:val="20"/>
+          <w:szCs w:val="20"/>
+        </w:rPr>
+        <w:t xml:space="preserve"> go to department</w:t>
+      </w:r>
+      <w:r>
+        <w:rPr>
+          <w:sz w:val="20"/>
+          <w:szCs w:val="20"/>
+        </w:rPr>
+        <w:sym w:font="Wingdings" w:char="F0E0"/>
+      </w:r>
+      <w:r>
+        <w:rPr>
+          <w:sz w:val="20"/>
+          <w:szCs w:val="20"/>
+        </w:rPr>
+        <w:t xml:space="preserve">administration </w:t>
+      </w:r>
+      <w:r>
+        <w:rPr>
+          <w:sz w:val="20"/>
+          <w:szCs w:val="20"/>
+        </w:rPr>
+        <w:sym w:font="Wingdings" w:char="F0E0"/>
+      </w:r>
+      <w:r>
+        <w:rPr>
+          <w:sz w:val="20"/>
+          <w:szCs w:val="20"/>
+        </w:rPr>
+        <w:t xml:space="preserve"> application setup </w:t>
+      </w:r>
+      <w:r>
+        <w:rPr>
+          <w:sz w:val="20"/>
+          <w:szCs w:val="20"/>
+        </w:rPr>
+        <w:sym w:font="Wingdings" w:char="F0E0"/>
+      </w:r>
+      <w:r>
+        <w:rPr>
+          <w:sz w:val="20"/>
+          <w:szCs w:val="20"/>
+        </w:rPr>
+        <w:t xml:space="preserve"> </w:t>
+      </w:r>
+      <w:proofErr w:type="spellStart"/>
+      <w:r>
+        <w:rPr>
+          <w:sz w:val="20"/>
+          <w:szCs w:val="20"/>
+        </w:rPr>
+        <w:t>RoleTailored</w:t>
+      </w:r>
+      <w:proofErr w:type="spellEnd"/>
+      <w:r>
+        <w:rPr>
+          <w:sz w:val="20"/>
+          <w:szCs w:val="20"/>
+        </w:rPr>
+        <w:t xml:space="preserve"> Client </w:t>
+      </w:r>
+      <w:r>
+        <w:rPr>
+          <w:sz w:val="20"/>
+          <w:szCs w:val="20"/>
+        </w:rPr>
+        <w:sym w:font="Wingdings" w:char="F0E0"/>
+      </w:r>
+      <w:r>
+        <w:rPr>
+          <w:sz w:val="20"/>
+          <w:szCs w:val="20"/>
+        </w:rPr>
+        <w:t xml:space="preserve"> Profiles</w:t>
+      </w:r>
+    </w:p>
+    <w:p>
+      <w:pPr>
+        <w:ind w:left="2880"/>
+        <w:rPr>
+          <w:sz w:val="20"/>
+          <w:szCs w:val="20"/>
+        </w:rPr>
+      </w:pPr>
+      <w:r>
+        <w:rPr>
+          <w:sz w:val="20"/>
+          <w:szCs w:val="20"/>
+        </w:rPr>
+        <w:t xml:space="preserve">To assign a profile to user </w:t>
+      </w:r>
+      <w:r>
+        <w:rPr>
+          <w:sz w:val="20"/>
+          <w:szCs w:val="20"/>
+        </w:rPr>
+        <w:sym w:font="Wingdings" w:char="F0E0"/>
+      </w:r>
+      <w:r>
+        <w:rPr>
+          <w:sz w:val="20"/>
+          <w:szCs w:val="20"/>
+        </w:rPr>
+        <w:t xml:space="preserve"> click the User Personalization </w:t>
+      </w:r>
+      <w:r>
+        <w:rPr>
+          <w:sz w:val="20"/>
+          <w:szCs w:val="20"/>
+        </w:rPr>
+        <w:sym w:font="Wingdings" w:char="F0E0"/>
+      </w:r>
+      <w:r>
+        <w:rPr>
+          <w:sz w:val="20"/>
+          <w:szCs w:val="20"/>
+        </w:rPr>
+        <w:t xml:space="preserve"> select user </w:t>
+      </w:r>
+      <w:r>
+        <w:rPr>
+          <w:sz w:val="20"/>
+          <w:szCs w:val="20"/>
+        </w:rPr>
+        <w:sym w:font="Wingdings" w:char="F0E0"/>
+      </w:r>
+      <w:r>
+        <w:rPr>
+          <w:sz w:val="20"/>
+          <w:szCs w:val="20"/>
+        </w:rPr>
+        <w:t xml:space="preserve"> assign profile</w:t>
+      </w:r>
+    </w:p>
+    <w:p>
+      <w:pPr>
+        <w:ind w:left="2880"/>
+        <w:rPr>
+          <w:sz w:val="20"/>
+          <w:szCs w:val="20"/>
+        </w:rPr>
+      </w:pPr>
+    </w:p>
+    <w:p>
+      <w:pPr>
+        <w:ind w:left="2880"/>
+        <w:rPr>
+          <w:sz w:val="20"/>
+          <w:szCs w:val="20"/>
+        </w:rPr>
+      </w:pPr>
+      <w:r>
+        <w:rPr>
+          <w:sz w:val="20"/>
+          <w:szCs w:val="20"/>
+        </w:rPr>
+        <w:t xml:space="preserve">We can assign profile to group and user to group. So all users in a particular group will have </w:t>
+      </w:r>
+      <w:r>
+        <w:rPr>
+          <w:sz w:val="20"/>
+          <w:szCs w:val="20"/>
+        </w:rPr>
+        <w:t>that profile.</w:t>
+      </w:r>
+    </w:p>
+    <w:p>
+      <w:pPr>
+        <w:ind w:left="2880"/>
+        <w:rPr>
+          <w:sz w:val="20"/>
+          <w:szCs w:val="20"/>
+        </w:rPr>
+      </w:pPr>
+      <w:r>
+        <w:rPr>
+          <w:sz w:val="20"/>
+          <w:szCs w:val="20"/>
+        </w:rPr>
+        <w:t>Role Center</w:t>
+      </w:r>
+    </w:p>
+    <w:p>
+      <w:pPr>
+        <w:ind w:left="2880"/>
+        <w:rPr>
+          <w:sz w:val="20"/>
+          <w:szCs w:val="20"/>
+        </w:rPr>
+      </w:pPr>
+      <w:r>
+        <w:rPr>
+          <w:sz w:val="20"/>
+          <w:szCs w:val="20"/>
+        </w:rPr>
+        <w:t xml:space="preserve">Left side we have navigation pane </w:t>
+      </w:r>
+    </w:p>
+    <w:p>
+      <w:pPr>
+        <w:ind w:left="2880"/>
+        <w:rPr>
+          <w:sz w:val="20"/>
+          <w:szCs w:val="20"/>
+        </w:rPr>
+      </w:pPr>
+      <w:r>
+        <w:rPr>
+          <w:sz w:val="20"/>
+          <w:szCs w:val="20"/>
+        </w:rPr>
+        <w:t>Middle we have content area</w:t>
+      </w:r>
+    </w:p>
+    <w:p>
+      <w:pPr>
+        <w:ind w:left="720"/>
+        <w:rPr>
+          <w:b/>
+        </w:rPr>
+      </w:pPr>
+      <w:r>
+        <w:rPr>
+          <w:b/>
+        </w:rPr>
+        <w:tab/>
+      </w:r>
+      <w:r>
+        <w:rPr>
+          <w:b/>
+        </w:rPr>
+        <w:tab/>
+        <w:t>Configuration</w:t>
+      </w:r>
+    </w:p>
+    <w:p>
+      <w:pPr>
+        <w:ind w:left="720"/>
+        <w:rPr>
+          <w:sz w:val="20"/>
+          <w:szCs w:val="20"/>
+        </w:rPr>
+      </w:pPr>
+      <w:r>
+        <w:rPr>
+          <w:b/>
+        </w:rPr>
+        <w:tab/>
+      </w:r>
+      <w:r>
+        <w:rPr>
+          <w:b/>
+        </w:rPr>
+        <w:tab/>
+      </w:r>
+      <w:r>
+        <w:rPr>
+          <w:b/>
+        </w:rPr>
+        <w:tab/>
+      </w:r>
+      <w:r>
+        <w:rPr>
+          <w:sz w:val="20"/>
+          <w:szCs w:val="20"/>
+        </w:rPr>
+        <w:t xml:space="preserve"> We can customize any page by going to Manu </w:t>
+      </w:r>
+      <w:r>
+        <w:rPr>
+          <w:sz w:val="20"/>
+          <w:szCs w:val="20"/>
+        </w:rPr>
+        <w:sym w:font="Wingdings" w:char="F0E0"/>
+      </w:r>
+      <w:r>
+        <w:rPr>
+          <w:sz w:val="20"/>
+          <w:szCs w:val="20"/>
+        </w:rPr>
+        <w:t xml:space="preserve"> Customize </w:t>
+      </w:r>
+      <w:r>
+        <w:rPr>
+          <w:sz w:val="20"/>
+          <w:szCs w:val="20"/>
+        </w:rPr>
+        <w:sym w:font="Wingdings" w:char="F0E0"/>
+      </w:r>
+      <w:r>
+        <w:rPr>
+          <w:sz w:val="20"/>
+          <w:szCs w:val="20"/>
+        </w:rPr>
+        <w:t xml:space="preserve"> Customize this page.</w:t>
+      </w:r>
+    </w:p>
+    <w:p>
+      <w:pPr>
+        <w:ind w:left="2880"/>
+        <w:rPr>
+          <w:sz w:val="20"/>
+          <w:szCs w:val="20"/>
+        </w:rPr>
+      </w:pPr>
+      <w:r>
+        <w:rPr>
+          <w:sz w:val="20"/>
+          <w:szCs w:val="20"/>
+        </w:rPr>
+        <w:t xml:space="preserve">As </w:t>
+      </w:r>
+      <w:r>
+        <w:rPr>
+          <w:sz w:val="20"/>
+          <w:szCs w:val="20"/>
+        </w:rPr>
+        <w:t>an</w:t>
+      </w:r>
+      <w:r>
+        <w:rPr>
+          <w:sz w:val="20"/>
+          <w:szCs w:val="20"/>
+        </w:rPr>
+        <w:t xml:space="preserve"> administrator, we can customize NAV pages for all users </w:t>
+      </w:r>
+      <w:r>
+        <w:rPr>
+          <w:sz w:val="20"/>
+          <w:szCs w:val="20"/>
+        </w:rPr>
+        <w:sym w:font="Wingdings" w:char="F0E0"/>
+      </w:r>
+      <w:r>
+        <w:rPr>
+          <w:sz w:val="20"/>
+          <w:szCs w:val="20"/>
+        </w:rPr>
+        <w:t xml:space="preserve"> start NAV client from command and enter command  </w:t>
+      </w:r>
+      <w:r>
+        <w:rPr>
+          <w:sz w:val="20"/>
+          <w:szCs w:val="20"/>
+        </w:rPr>
+        <w:t>Micorosft.Dynamics.</w:t>
+      </w:r>
+      <w:r>
+        <w:rPr>
+          <w:sz w:val="20"/>
+          <w:szCs w:val="20"/>
+        </w:rPr>
+        <w:t xml:space="preserve">Nav.Client.exe </w:t>
+      </w:r>
+      <w:r>
+        <w:rPr>
+          <w:rFonts w:ascii="Helvetica" w:eastAsia="Helvetica" w:hAnsi="Helvetica" w:cs="Helvetica"/>
+          <w:sz w:val="20"/>
+          <w:szCs w:val="20"/>
+        </w:rPr>
+        <w:t>–</w:t>
+      </w:r>
+      <w:proofErr w:type="spellStart"/>
+      <w:r>
+        <w:rPr>
+          <w:sz w:val="20"/>
+          <w:szCs w:val="20"/>
+        </w:rPr>
+        <w:t>cofigure</w:t>
+      </w:r>
+      <w:proofErr w:type="spellEnd"/>
+      <w:r>
+        <w:rPr>
+          <w:sz w:val="20"/>
+          <w:szCs w:val="20"/>
+        </w:rPr>
+        <w:t xml:space="preserve"> </w:t>
+      </w:r>
+      <w:r>
+        <w:rPr>
+          <w:rFonts w:ascii="Helvetica" w:eastAsia="Helvetica" w:hAnsi="Helvetica" w:cs="Helvetica"/>
+          <w:sz w:val="20"/>
+          <w:szCs w:val="20"/>
+        </w:rPr>
+        <w:t>–</w:t>
+      </w:r>
+      <w:proofErr w:type="spellStart"/>
+      <w:r>
+        <w:rPr>
+          <w:sz w:val="20"/>
+          <w:szCs w:val="20"/>
+        </w:rPr>
+        <w:t>profile:</w:t>
+      </w:r>
+      <w:r>
+        <w:rPr>
+          <w:rFonts w:ascii="Helvetica" w:eastAsia="Helvetica" w:hAnsi="Helvetica" w:cs="Helvetica"/>
+          <w:sz w:val="20"/>
+          <w:szCs w:val="20"/>
+        </w:rPr>
+        <w:t>”</w:t>
+      </w:r>
+      <w:r>
+        <w:rPr>
+          <w:sz w:val="20"/>
+          <w:szCs w:val="20"/>
+        </w:rPr>
+        <w:t>order</w:t>
+      </w:r>
+      <w:proofErr w:type="spellEnd"/>
+      <w:r>
+        <w:rPr>
+          <w:sz w:val="20"/>
+          <w:szCs w:val="20"/>
+        </w:rPr>
+        <w:t xml:space="preserve"> processor</w:t>
+      </w:r>
+      <w:r>
+        <w:rPr>
+          <w:rFonts w:ascii="Helvetica" w:eastAsia="Helvetica" w:hAnsi="Helvetica" w:cs="Helvetica"/>
+          <w:sz w:val="20"/>
+          <w:szCs w:val="20"/>
+        </w:rPr>
+        <w:t>”</w:t>
+      </w:r>
+    </w:p>
+    <w:p>
+      <w:pPr>
+        <w:ind w:left="2880"/>
+        <w:rPr>
+          <w:sz w:val="20"/>
+          <w:szCs w:val="20"/>
+        </w:rPr>
+      </w:pPr>
+    </w:p>
+    <w:p>
+      <w:pPr>
+        <w:ind w:left="2880"/>
+        <w:rPr>
+          <w:sz w:val="20"/>
+          <w:szCs w:val="20"/>
+        </w:rPr>
+      </w:pPr>
+      <w:r>
+        <w:rPr>
+          <w:sz w:val="20"/>
+          <w:szCs w:val="20"/>
+        </w:rPr>
+        <w:t>Then we can disable personalization option in profile</w:t>
+      </w:r>
+    </w:p>
+    <w:p>
+      <w:pPr>
+        <w:ind w:left="2880"/>
+        <w:rPr>
+          <w:sz w:val="20"/>
+          <w:szCs w:val="20"/>
+        </w:rPr>
+      </w:pPr>
+    </w:p>
+    <w:p>
+      <w:pPr>
+        <w:ind w:left="720"/>
+        <w:rPr>
+          <w:b/>
+        </w:rPr>
+      </w:pPr>
+      <w:r>
+        <w:rPr>
+          <w:b/>
+        </w:rPr>
+        <w:tab/>
+      </w:r>
+      <w:r>
+        <w:rPr>
+          <w:b/>
+        </w:rPr>
+        <w:tab/>
+        <w:t>Customize the Navigation Pane</w:t>
+      </w:r>
+    </w:p>
+    <w:p>
+      <w:pPr>
+        <w:ind w:left="2880"/>
+        <w:rPr>
+          <w:sz w:val="20"/>
+          <w:szCs w:val="20"/>
+        </w:rPr>
+      </w:pPr>
+      <w:r>
+        <w:rPr>
+          <w:sz w:val="20"/>
+          <w:szCs w:val="20"/>
+        </w:rPr>
+        <w:t xml:space="preserve">There is reset / restore all default </w:t>
+      </w:r>
+      <w:r>
+        <w:rPr>
+          <w:sz w:val="20"/>
+          <w:szCs w:val="20"/>
+        </w:rPr>
+        <w:t>setting,</w:t>
+      </w:r>
+      <w:r>
+        <w:rPr>
+          <w:sz w:val="20"/>
+          <w:szCs w:val="20"/>
+        </w:rPr>
+        <w:t xml:space="preserve"> so all the personalization will </w:t>
+      </w:r>
+      <w:proofErr w:type="gramStart"/>
+      <w:r>
+        <w:rPr>
+          <w:sz w:val="20"/>
+          <w:szCs w:val="20"/>
+        </w:rPr>
+        <w:t>removed</w:t>
+      </w:r>
+      <w:proofErr w:type="gramEnd"/>
+      <w:r>
+        <w:rPr>
+          <w:sz w:val="20"/>
+          <w:szCs w:val="20"/>
+        </w:rPr>
+        <w:t>.</w:t>
+      </w:r>
+      <w:r>
+        <w:rPr>
+          <w:sz w:val="20"/>
+          <w:szCs w:val="20"/>
+        </w:rPr>
+        <w:t xml:space="preserve"> We can delete the configuration and customization from IT administration as well.</w:t>
+      </w:r>
+    </w:p>
+    <w:p>
+      <w:pPr>
+        <w:rPr>
+          <w:b/>
+        </w:rPr>
+      </w:pPr>
+      <w:r>
+        <w:rPr>
+          <w:sz w:val="20"/>
+          <w:szCs w:val="20"/>
+        </w:rPr>
+        <w:tab/>
+      </w:r>
+      <w:r>
+        <w:rPr>
+          <w:sz w:val="20"/>
+          <w:szCs w:val="20"/>
+        </w:rPr>
+        <w:tab/>
+      </w:r>
+      <w:r>
+        <w:rPr>
+          <w:sz w:val="20"/>
+          <w:szCs w:val="20"/>
+        </w:rPr>
+        <w:tab/>
+      </w:r>
+      <w:r>
+        <w:rPr>
+          <w:b/>
+        </w:rPr>
+        <w:t>Customize Pages</w:t>
+      </w:r>
+    </w:p>
+    <w:p>
+      <w:pPr>
+        <w:rPr>
+          <w:sz w:val="20"/>
+          <w:szCs w:val="20"/>
+        </w:rPr>
+      </w:pPr>
+      <w:r>
+        <w:rPr>
+          <w:b/>
+        </w:rPr>
+        <w:tab/>
+      </w:r>
+      <w:r>
+        <w:rPr>
+          <w:b/>
+        </w:rPr>
+        <w:tab/>
+      </w:r>
+      <w:r>
+        <w:rPr>
+          <w:b/>
+        </w:rPr>
+        <w:tab/>
+      </w:r>
+      <w:r>
+        <w:rPr>
+          <w:b/>
+        </w:rPr>
+        <w:tab/>
+      </w:r>
+      <w:r>
+        <w:rPr>
+          <w:sz w:val="20"/>
+          <w:szCs w:val="20"/>
+        </w:rPr>
+        <w:t xml:space="preserve">We can customize ribbon, menu, page layout </w:t>
+      </w:r>
+      <w:proofErr w:type="spellStart"/>
+      <w:r>
+        <w:rPr>
+          <w:sz w:val="20"/>
+          <w:szCs w:val="20"/>
+        </w:rPr>
+        <w:t>etc</w:t>
+      </w:r>
+      <w:proofErr w:type="spellEnd"/>
+    </w:p>
+    <w:p>
+      <w:pPr>
+        <w:ind w:left="720"/>
+        <w:rPr>
+          <w:b/>
+        </w:rPr>
+      </w:pPr>
+      <w:r>
+        <w:rPr>
+          <w:b/>
+        </w:rPr>
+        <w:tab/>
+      </w:r>
+      <w:r>
+        <w:rPr>
+          <w:b/>
+        </w:rPr>
+        <w:tab/>
+        <w:t>Managing Users – 1</w:t>
+      </w:r>
+    </w:p>
+    <w:p>
+      <w:pPr>
+        <w:ind w:left="720"/>
+        <w:rPr>
+          <w:sz w:val="20"/>
+          <w:szCs w:val="20"/>
+        </w:rPr>
+      </w:pPr>
+      <w:r>
+        <w:rPr>
+          <w:b/>
+        </w:rPr>
+        <w:tab/>
+      </w:r>
+      <w:r>
+        <w:rPr>
+          <w:b/>
+        </w:rPr>
+        <w:tab/>
+      </w:r>
+      <w:r>
+        <w:rPr>
+          <w:b/>
+        </w:rPr>
+        <w:tab/>
+      </w:r>
+      <w:r>
+        <w:rPr>
+          <w:sz w:val="20"/>
+          <w:szCs w:val="20"/>
+        </w:rPr>
+        <w:t>For type of authentication we need to setup server instance.</w:t>
+      </w:r>
+      <w:r>
+        <w:rPr>
+          <w:sz w:val="20"/>
+          <w:szCs w:val="20"/>
+        </w:rPr>
+        <w:t xml:space="preserve"> </w:t>
+      </w:r>
+    </w:p>
+    <w:p>
+      <w:pPr>
+        <w:ind w:left="720"/>
+        <w:rPr>
+          <w:b/>
+        </w:rPr>
+      </w:pPr>
+      <w:r>
+        <w:rPr>
+          <w:b/>
+        </w:rPr>
+        <w:tab/>
+      </w:r>
+      <w:r>
+        <w:rPr>
+          <w:b/>
+        </w:rPr>
+        <w:tab/>
+        <w:t xml:space="preserve">Managing Users – 2 </w:t>
+      </w:r>
+    </w:p>
+    <w:p>
+      <w:pPr>
+        <w:ind w:left="2880"/>
+        <w:rPr>
+          <w:sz w:val="20"/>
+          <w:szCs w:val="20"/>
+        </w:rPr>
+      </w:pPr>
+      <w:r>
+        <w:rPr>
+          <w:sz w:val="20"/>
+          <w:szCs w:val="20"/>
+        </w:rPr>
+        <w:t>Create user</w:t>
+      </w:r>
+      <w:r>
+        <w:rPr>
+          <w:sz w:val="20"/>
+          <w:szCs w:val="20"/>
+        </w:rPr>
+        <w:t xml:space="preserve"> by going to users</w:t>
+      </w:r>
+      <w:r>
+        <w:rPr>
+          <w:sz w:val="20"/>
+          <w:szCs w:val="20"/>
+        </w:rPr>
+        <w:t xml:space="preserve"> (Administration/IT Administration/General/users</w:t>
+      </w:r>
+      <w:r>
+        <w:rPr>
+          <w:sz w:val="20"/>
+          <w:szCs w:val="20"/>
+        </w:rPr>
+        <w:t xml:space="preserve"> </w:t>
+      </w:r>
+      <w:r>
+        <w:rPr>
+          <w:sz w:val="20"/>
+          <w:szCs w:val="20"/>
+        </w:rPr>
+        <w:sym w:font="Wingdings" w:char="F0E0"/>
+      </w:r>
+      <w:r>
+        <w:rPr>
+          <w:sz w:val="20"/>
+          <w:szCs w:val="20"/>
+        </w:rPr>
+        <w:t xml:space="preserve"> </w:t>
+      </w:r>
+      <w:r>
+        <w:rPr>
+          <w:sz w:val="20"/>
+          <w:szCs w:val="20"/>
+        </w:rPr>
+        <w:t>click</w:t>
+      </w:r>
+      <w:r>
+        <w:rPr>
+          <w:sz w:val="20"/>
+          <w:szCs w:val="20"/>
+        </w:rPr>
+        <w:t xml:space="preserve"> new user </w:t>
+      </w:r>
+      <w:r>
+        <w:rPr>
+          <w:sz w:val="20"/>
+          <w:szCs w:val="20"/>
+        </w:rPr>
+        <w:sym w:font="Wingdings" w:char="F0E0"/>
+      </w:r>
+      <w:r>
+        <w:rPr>
+          <w:sz w:val="20"/>
+          <w:szCs w:val="20"/>
+        </w:rPr>
+        <w:t xml:space="preserve"> give </w:t>
+      </w:r>
+      <w:r>
+        <w:rPr>
+          <w:sz w:val="20"/>
+          <w:szCs w:val="20"/>
+        </w:rPr>
+        <w:t xml:space="preserve">him name </w:t>
+      </w:r>
+      <w:r>
+        <w:rPr>
+          <w:sz w:val="20"/>
+          <w:szCs w:val="20"/>
+        </w:rPr>
+        <w:sym w:font="Wingdings" w:char="F0E0"/>
+      </w:r>
+      <w:r>
+        <w:rPr>
+          <w:sz w:val="20"/>
+          <w:szCs w:val="20"/>
+        </w:rPr>
+        <w:t xml:space="preserve">click on change password on ribbon </w:t>
+      </w:r>
+      <w:r>
+        <w:rPr>
+          <w:sz w:val="20"/>
+          <w:szCs w:val="20"/>
+        </w:rPr>
+        <w:sym w:font="Wingdings" w:char="F0E0"/>
+      </w:r>
+      <w:r>
+        <w:rPr>
+          <w:sz w:val="20"/>
+          <w:szCs w:val="20"/>
+        </w:rPr>
+        <w:t xml:space="preserve"> enter password </w:t>
+      </w:r>
+      <w:r>
+        <w:rPr>
+          <w:sz w:val="20"/>
+          <w:szCs w:val="20"/>
+        </w:rPr>
+        <w:sym w:font="Wingdings" w:char="F0E0"/>
+      </w:r>
+      <w:r>
+        <w:rPr>
+          <w:sz w:val="20"/>
+          <w:szCs w:val="20"/>
+        </w:rPr>
+        <w:t xml:space="preserve"> assign permission </w:t>
+      </w:r>
+      <w:r>
+        <w:rPr>
+          <w:sz w:val="20"/>
+          <w:szCs w:val="20"/>
+        </w:rPr>
+        <w:sym w:font="Wingdings" w:char="F0E0"/>
+      </w:r>
+      <w:r>
+        <w:rPr>
+          <w:sz w:val="20"/>
+          <w:szCs w:val="20"/>
+        </w:rPr>
+        <w:t xml:space="preserve"> click OK</w:t>
+      </w:r>
+    </w:p>
+    <w:p>
+      <w:pPr>
+        <w:rPr>
+          <w:b/>
+          <w:sz w:val="28"/>
+          <w:szCs w:val="28"/>
+        </w:rPr>
+      </w:pPr>
+      <w:r>
+        <w:rPr>
+          <w:b/>
+          <w:sz w:val="28"/>
+          <w:szCs w:val="28"/>
+        </w:rPr>
+        <w:t>M7:</w:t>
+      </w:r>
+      <w:r>
+        <w:rPr>
+          <w:b/>
+          <w:sz w:val="28"/>
+          <w:szCs w:val="28"/>
+        </w:rPr>
+        <w:tab/>
+      </w:r>
+      <w:r>
+        <w:rPr>
+          <w:b/>
+          <w:sz w:val="28"/>
+          <w:szCs w:val="28"/>
+        </w:rPr>
+        <w:tab/>
+        <w:t>Deployment</w:t>
+      </w:r>
+    </w:p>
+    <w:p>
+      <w:pPr>
+        <w:rPr>
+          <w:b/>
+        </w:rPr>
+      </w:pPr>
+      <w:r>
+        <w:tab/>
+      </w:r>
+      <w:r>
+        <w:tab/>
+      </w:r>
+      <w:r>
+        <w:tab/>
+      </w:r>
+      <w:r>
+        <w:rPr>
+          <w:b/>
+        </w:rPr>
+        <w:t>Deploying NAV Using ClickOnce</w:t>
+      </w:r>
+    </w:p>
+    <w:p>
+      <w:pPr>
+        <w:ind w:left="2880"/>
+        <w:rPr>
+          <w:sz w:val="20"/>
+          <w:szCs w:val="20"/>
+        </w:rPr>
+      </w:pPr>
+      <w:r>
+        <w:rPr>
+          <w:sz w:val="20"/>
+          <w:szCs w:val="20"/>
+        </w:rPr>
+        <w:t>To install client on lot of machine, we use ClickOnce Functionality</w:t>
+      </w:r>
+      <w:r>
+        <w:rPr>
+          <w:sz w:val="20"/>
+          <w:szCs w:val="20"/>
+        </w:rPr>
+        <w:t>. It</w:t>
+      </w:r>
+      <w:r>
+        <w:rPr>
+          <w:rFonts w:ascii="Helvetica" w:eastAsia="Helvetica" w:hAnsi="Helvetica" w:cs="Helvetica"/>
+          <w:sz w:val="20"/>
+          <w:szCs w:val="20"/>
+        </w:rPr>
+        <w:t>’</w:t>
+      </w:r>
+      <w:r>
+        <w:rPr>
+          <w:sz w:val="20"/>
+          <w:szCs w:val="20"/>
+        </w:rPr>
+        <w:t xml:space="preserve">s a website and user will access a link and click on button </w:t>
+      </w:r>
+      <w:r>
+        <w:rPr>
+          <w:sz w:val="20"/>
+          <w:szCs w:val="20"/>
+        </w:rPr>
+        <w:sym w:font="Wingdings" w:char="F0E0"/>
+      </w:r>
+      <w:r>
+        <w:rPr>
+          <w:sz w:val="20"/>
+          <w:szCs w:val="20"/>
+        </w:rPr>
+        <w:t xml:space="preserve"> which will install application on their system.</w:t>
+      </w:r>
+    </w:p>
+    <w:p>
+      <w:pPr>
+        <w:rPr>
+          <w:sz w:val="20"/>
+          <w:szCs w:val="20"/>
+        </w:rPr>
+      </w:pPr>
+      <w:r>
+        <w:tab/>
+      </w:r>
+      <w:r>
+        <w:tab/>
+      </w:r>
+      <w:r>
+        <w:tab/>
+      </w:r>
+      <w:r>
+        <w:rPr>
+          <w:sz w:val="20"/>
+          <w:szCs w:val="20"/>
+        </w:rPr>
+        <w:tab/>
+        <w:t>Requirements</w:t>
+      </w:r>
+    </w:p>
+    <w:p>
+      <w:pPr>
+        <w:rPr>
+          <w:sz w:val="20"/>
+          <w:szCs w:val="20"/>
+        </w:rPr>
+      </w:pPr>
+      <w:r>
+        <w:rPr>
+          <w:sz w:val="20"/>
+          <w:szCs w:val="20"/>
+        </w:rPr>
+        <w:tab/>
+      </w:r>
+      <w:r>
+        <w:rPr>
+          <w:sz w:val="20"/>
+          <w:szCs w:val="20"/>
+        </w:rPr>
+        <w:tab/>
+      </w:r>
+      <w:r>
+        <w:rPr>
+          <w:sz w:val="20"/>
+          <w:szCs w:val="20"/>
+        </w:rPr>
+        <w:tab/>
+      </w:r>
+      <w:r>
+        <w:rPr>
+          <w:sz w:val="20"/>
+          <w:szCs w:val="20"/>
+        </w:rPr>
+        <w:tab/>
+      </w:r>
+      <w:r>
+        <w:rPr>
+          <w:sz w:val="20"/>
+          <w:szCs w:val="20"/>
+        </w:rPr>
+        <w:tab/>
+        <w:t>MS Windows SDK and .Net Framework</w:t>
+      </w:r>
+    </w:p>
+    <w:p>
+      <w:pPr>
+        <w:rPr>
+          <w:sz w:val="20"/>
+          <w:szCs w:val="20"/>
+        </w:rPr>
+      </w:pPr>
+      <w:r>
+        <w:rPr>
+          <w:sz w:val="20"/>
+          <w:szCs w:val="20"/>
+        </w:rPr>
+        <w:tab/>
+      </w:r>
+      <w:r>
+        <w:rPr>
+          <w:sz w:val="20"/>
+          <w:szCs w:val="20"/>
+        </w:rPr>
+        <w:tab/>
+      </w:r>
+      <w:r>
+        <w:rPr>
+          <w:sz w:val="20"/>
+          <w:szCs w:val="20"/>
+        </w:rPr>
+        <w:tab/>
+      </w:r>
+      <w:r>
+        <w:rPr>
+          <w:sz w:val="20"/>
+          <w:szCs w:val="20"/>
+        </w:rPr>
+        <w:tab/>
+      </w:r>
+      <w:r>
+        <w:rPr>
+          <w:sz w:val="20"/>
+          <w:szCs w:val="20"/>
+        </w:rPr>
+        <w:tab/>
+        <w:t>Code Signing Certificate</w:t>
+      </w:r>
+    </w:p>
+    <w:p>
+      <w:pPr>
+        <w:rPr>
+          <w:sz w:val="20"/>
+          <w:szCs w:val="20"/>
+        </w:rPr>
+      </w:pPr>
+      <w:r>
+        <w:rPr>
+          <w:sz w:val="20"/>
+          <w:szCs w:val="20"/>
+        </w:rPr>
+        <w:tab/>
+      </w:r>
+      <w:r>
+        <w:rPr>
+          <w:sz w:val="20"/>
+          <w:szCs w:val="20"/>
+        </w:rPr>
+        <w:tab/>
+      </w:r>
+      <w:r>
+        <w:rPr>
+          <w:sz w:val="20"/>
+          <w:szCs w:val="20"/>
+        </w:rPr>
+        <w:tab/>
+      </w:r>
+      <w:r>
+        <w:rPr>
+          <w:sz w:val="20"/>
+          <w:szCs w:val="20"/>
+        </w:rPr>
+        <w:tab/>
+      </w:r>
+      <w:r>
+        <w:rPr>
+          <w:sz w:val="20"/>
+          <w:szCs w:val="20"/>
+        </w:rPr>
+        <w:tab/>
+        <w:t>ClickOnce Installer Tools</w:t>
+      </w:r>
+    </w:p>
+    <w:p>
+      <w:pPr>
+        <w:rPr>
+          <w:sz w:val="20"/>
+          <w:szCs w:val="20"/>
+        </w:rPr>
+      </w:pPr>
+      <w:r>
+        <w:rPr>
+          <w:sz w:val="20"/>
+          <w:szCs w:val="20"/>
+        </w:rPr>
+        <w:tab/>
+      </w:r>
+      <w:r>
+        <w:rPr>
+          <w:sz w:val="20"/>
+          <w:szCs w:val="20"/>
+        </w:rPr>
+        <w:tab/>
+      </w:r>
+      <w:r>
+        <w:rPr>
+          <w:sz w:val="20"/>
+          <w:szCs w:val="20"/>
+        </w:rPr>
+        <w:tab/>
+      </w:r>
+      <w:r>
+        <w:rPr>
+          <w:sz w:val="20"/>
+          <w:szCs w:val="20"/>
+        </w:rPr>
+        <w:tab/>
+      </w:r>
+      <w:r>
+        <w:rPr>
+          <w:sz w:val="20"/>
+          <w:szCs w:val="20"/>
+        </w:rPr>
+        <w:tab/>
+      </w:r>
+      <w:r>
+        <w:rPr>
+          <w:sz w:val="20"/>
+          <w:szCs w:val="20"/>
+        </w:rPr>
+        <w:tab/>
+        <w:t>Setup.exe</w:t>
+      </w:r>
+    </w:p>
+    <w:p>
+      <w:pPr>
+        <w:rPr>
+          <w:sz w:val="20"/>
+          <w:szCs w:val="20"/>
+        </w:rPr>
+      </w:pPr>
+      <w:r>
+        <w:rPr>
+          <w:sz w:val="20"/>
+          <w:szCs w:val="20"/>
+        </w:rPr>
+        <w:tab/>
+      </w:r>
+      <w:r>
+        <w:rPr>
+          <w:sz w:val="20"/>
+          <w:szCs w:val="20"/>
+        </w:rPr>
+        <w:tab/>
+      </w:r>
+      <w:r>
+        <w:rPr>
+          <w:sz w:val="20"/>
+          <w:szCs w:val="20"/>
+        </w:rPr>
+        <w:tab/>
+      </w:r>
+      <w:r>
+        <w:rPr>
+          <w:sz w:val="20"/>
+          <w:szCs w:val="20"/>
+        </w:rPr>
+        <w:tab/>
+      </w:r>
+      <w:r>
+        <w:rPr>
+          <w:sz w:val="20"/>
+          <w:szCs w:val="20"/>
+        </w:rPr>
+        <w:tab/>
+      </w:r>
+      <w:r>
+        <w:rPr>
+          <w:sz w:val="20"/>
+          <w:szCs w:val="20"/>
+        </w:rPr>
+        <w:tab/>
+        <w:t>C:\program files (x</w:t>
+      </w:r>
+      <w:proofErr w:type="gramStart"/>
+      <w:r>
+        <w:rPr>
+          <w:sz w:val="20"/>
+          <w:szCs w:val="20"/>
+        </w:rPr>
+        <w:t>86)\</w:t>
+      </w:r>
+      <w:proofErr w:type="gramEnd"/>
+      <w:r>
+        <w:rPr>
+          <w:sz w:val="20"/>
+          <w:szCs w:val="20"/>
+        </w:rPr>
+        <w:t>MS NAV\100\ClickOnce</w:t>
+      </w:r>
+    </w:p>
+    <w:p>
+      <w:pPr>
+        <w:rPr>
+          <w:sz w:val="20"/>
+          <w:szCs w:val="20"/>
+        </w:rPr>
+      </w:pPr>
+      <w:r>
+        <w:rPr>
+          <w:sz w:val="20"/>
+          <w:szCs w:val="20"/>
+        </w:rPr>
+        <w:tab/>
+      </w:r>
+      <w:r>
+        <w:rPr>
+          <w:sz w:val="20"/>
+          <w:szCs w:val="20"/>
+        </w:rPr>
+        <w:tab/>
+      </w:r>
+      <w:r>
+        <w:rPr>
+          <w:sz w:val="20"/>
+          <w:szCs w:val="20"/>
+        </w:rPr>
+        <w:tab/>
+      </w:r>
+      <w:r>
+        <w:rPr>
+          <w:sz w:val="20"/>
+          <w:szCs w:val="20"/>
+        </w:rPr>
+        <w:tab/>
+      </w:r>
+      <w:r>
+        <w:rPr>
+          <w:sz w:val="20"/>
+          <w:szCs w:val="20"/>
+        </w:rPr>
+        <w:tab/>
+      </w:r>
+      <w:r>
+        <w:rPr>
+          <w:sz w:val="20"/>
+          <w:szCs w:val="20"/>
+        </w:rPr>
+        <w:tab/>
+        <w:t>Install tools</w:t>
+      </w:r>
+    </w:p>
+    <w:p>
+      <w:pPr>
+        <w:rPr>
+          <w:sz w:val="20"/>
+          <w:szCs w:val="20"/>
+        </w:rPr>
+      </w:pPr>
+      <w:r>
+        <w:rPr>
+          <w:sz w:val="20"/>
+          <w:szCs w:val="20"/>
+        </w:rPr>
+        <w:tab/>
+      </w:r>
+      <w:r>
+        <w:rPr>
+          <w:sz w:val="20"/>
+          <w:szCs w:val="20"/>
+        </w:rPr>
+        <w:tab/>
+      </w:r>
+      <w:r>
+        <w:rPr>
+          <w:sz w:val="20"/>
+          <w:szCs w:val="20"/>
+        </w:rPr>
+        <w:tab/>
+      </w:r>
+      <w:r>
+        <w:rPr>
+          <w:sz w:val="20"/>
+          <w:szCs w:val="20"/>
+        </w:rPr>
+        <w:tab/>
+      </w:r>
+      <w:r>
+        <w:rPr>
+          <w:sz w:val="20"/>
+          <w:szCs w:val="20"/>
+        </w:rPr>
+        <w:tab/>
+        <w:t>MS NAV Windows Client Installation files share</w:t>
+      </w:r>
+      <w:r>
+        <w:rPr>
+          <w:sz w:val="20"/>
+          <w:szCs w:val="20"/>
+        </w:rPr>
+        <w:tab/>
+      </w:r>
+      <w:r>
+        <w:rPr>
+          <w:sz w:val="20"/>
+          <w:szCs w:val="20"/>
+        </w:rPr>
+        <w:tab/>
+      </w:r>
+      <w:r>
+        <w:rPr>
+          <w:sz w:val="20"/>
+          <w:szCs w:val="20"/>
+        </w:rPr>
+        <w:tab/>
+      </w:r>
+      <w:r>
+        <w:rPr>
+          <w:sz w:val="20"/>
+          <w:szCs w:val="20"/>
+        </w:rPr>
+        <w:tab/>
+      </w:r>
+      <w:r>
+        <w:rPr>
+          <w:sz w:val="20"/>
+          <w:szCs w:val="20"/>
+        </w:rPr>
+        <w:tab/>
+      </w:r>
+      <w:r>
+        <w:rPr>
+          <w:sz w:val="20"/>
+          <w:szCs w:val="20"/>
+        </w:rPr>
+        <w:tab/>
+      </w:r>
+      <w:r>
+        <w:rPr>
+          <w:sz w:val="20"/>
+          <w:szCs w:val="20"/>
+        </w:rPr>
+        <w:tab/>
+      </w:r>
+      <w:r>
+        <w:rPr>
+          <w:sz w:val="20"/>
+          <w:szCs w:val="20"/>
+        </w:rPr>
+        <w:tab/>
+      </w:r>
+      <w:r>
+        <w:rPr>
+          <w:sz w:val="20"/>
+          <w:szCs w:val="20"/>
+        </w:rPr>
+        <w:t>Installation</w:t>
+      </w:r>
+    </w:p>
+    <w:p>
+      <w:pPr>
+        <w:rPr>
+          <w:sz w:val="20"/>
+          <w:szCs w:val="20"/>
+        </w:rPr>
+      </w:pPr>
+      <w:r>
+        <w:rPr>
+          <w:sz w:val="20"/>
+          <w:szCs w:val="20"/>
+        </w:rPr>
+        <w:tab/>
+      </w:r>
+      <w:r>
+        <w:rPr>
+          <w:sz w:val="20"/>
+          <w:szCs w:val="20"/>
+        </w:rPr>
+        <w:tab/>
+      </w:r>
+      <w:r>
+        <w:rPr>
+          <w:sz w:val="20"/>
+          <w:szCs w:val="20"/>
+        </w:rPr>
+        <w:tab/>
+      </w:r>
+      <w:r>
+        <w:rPr>
+          <w:sz w:val="20"/>
+          <w:szCs w:val="20"/>
+        </w:rPr>
+        <w:tab/>
+      </w:r>
+      <w:r>
+        <w:rPr>
+          <w:sz w:val="20"/>
+          <w:szCs w:val="20"/>
+        </w:rPr>
+        <w:tab/>
+      </w:r>
+      <w:r>
+        <w:rPr>
+          <w:sz w:val="20"/>
+          <w:szCs w:val="20"/>
+        </w:rPr>
+        <w:t>Install the ClickOnce from DVD --&gt; go to path</w:t>
+      </w:r>
+    </w:p>
+    <w:p>
+      <w:pPr>
+        <w:rPr>
+          <w:sz w:val="20"/>
+          <w:szCs w:val="20"/>
+        </w:rPr>
+      </w:pPr>
+      <w:r>
+        <w:rPr>
+          <w:sz w:val="20"/>
+          <w:szCs w:val="20"/>
+        </w:rPr>
+        <w:tab/>
+      </w:r>
+      <w:r>
+        <w:rPr>
+          <w:sz w:val="20"/>
+          <w:szCs w:val="20"/>
+        </w:rPr>
+        <w:tab/>
+      </w:r>
+      <w:r>
+        <w:rPr>
+          <w:sz w:val="20"/>
+          <w:szCs w:val="20"/>
+        </w:rPr>
+        <w:tab/>
+      </w:r>
+      <w:r>
+        <w:rPr>
+          <w:sz w:val="20"/>
+          <w:szCs w:val="20"/>
+        </w:rPr>
+        <w:tab/>
+      </w:r>
+      <w:r>
+        <w:rPr>
+          <w:sz w:val="20"/>
+          <w:szCs w:val="20"/>
+        </w:rPr>
+        <w:tab/>
+      </w:r>
+      <w:r>
+        <w:rPr>
+          <w:sz w:val="20"/>
+          <w:szCs w:val="20"/>
+        </w:rPr>
+        <w:t>C:\program files (x</w:t>
+      </w:r>
+      <w:proofErr w:type="gramStart"/>
+      <w:r>
+        <w:rPr>
+          <w:sz w:val="20"/>
+          <w:szCs w:val="20"/>
+        </w:rPr>
+        <w:t>86)\</w:t>
+      </w:r>
+      <w:proofErr w:type="gramEnd"/>
+      <w:r>
+        <w:rPr>
+          <w:sz w:val="20"/>
+          <w:szCs w:val="20"/>
+        </w:rPr>
+        <w:t>MS NAV\100\ClickOnce Install tools</w:t>
+      </w:r>
+    </w:p>
+    <w:p>
+      <w:pPr>
+        <w:rPr>
+          <w:sz w:val="20"/>
+          <w:szCs w:val="20"/>
+        </w:rPr>
+      </w:pPr>
+      <w:r>
+        <w:rPr>
+          <w:sz w:val="20"/>
+          <w:szCs w:val="20"/>
+        </w:rPr>
+        <w:tab/>
+      </w:r>
+      <w:r>
+        <w:rPr>
+          <w:sz w:val="20"/>
+          <w:szCs w:val="20"/>
+        </w:rPr>
+        <w:tab/>
+      </w:r>
+      <w:r>
+        <w:rPr>
+          <w:sz w:val="20"/>
+          <w:szCs w:val="20"/>
+        </w:rPr>
+        <w:tab/>
+      </w:r>
+      <w:r>
+        <w:rPr>
+          <w:sz w:val="20"/>
+          <w:szCs w:val="20"/>
+        </w:rPr>
+        <w:tab/>
+      </w:r>
+      <w:r>
+        <w:rPr>
+          <w:sz w:val="20"/>
+          <w:szCs w:val="20"/>
+        </w:rPr>
+        <w:tab/>
+      </w:r>
+      <w:r>
+        <w:rPr>
+          <w:sz w:val="20"/>
+          <w:szCs w:val="20"/>
+        </w:rPr>
+        <w:t>Copy Installer tool folder and paste on C:\ drive</w:t>
+      </w:r>
+    </w:p>
+    <w:p>
+      <w:pPr>
+        <w:rPr>
+          <w:sz w:val="20"/>
+          <w:szCs w:val="20"/>
+        </w:rPr>
+      </w:pPr>
+      <w:r>
+        <w:rPr>
+          <w:sz w:val="20"/>
+          <w:szCs w:val="20"/>
+        </w:rPr>
+        <w:tab/>
+      </w:r>
+      <w:r>
+        <w:rPr>
+          <w:sz w:val="20"/>
+          <w:szCs w:val="20"/>
+        </w:rPr>
+        <w:tab/>
+      </w:r>
+      <w:r>
+        <w:rPr>
+          <w:sz w:val="20"/>
+          <w:szCs w:val="20"/>
+        </w:rPr>
+        <w:tab/>
+      </w:r>
+      <w:r>
+        <w:rPr>
+          <w:sz w:val="20"/>
+          <w:szCs w:val="20"/>
+        </w:rPr>
+        <w:tab/>
+      </w:r>
+      <w:r>
+        <w:rPr>
+          <w:sz w:val="20"/>
+          <w:szCs w:val="20"/>
+        </w:rPr>
+        <w:tab/>
+      </w:r>
+      <w:r>
+        <w:rPr>
+          <w:sz w:val="20"/>
+          <w:szCs w:val="20"/>
+        </w:rPr>
+        <w:t xml:space="preserve">Open templatefiles folder and open NAVClientInstallation.html </w:t>
+      </w:r>
+    </w:p>
+    <w:p>
+      <w:pPr>
+        <w:rPr>
+          <w:sz w:val="20"/>
+          <w:szCs w:val="20"/>
+        </w:rPr>
+      </w:pPr>
+      <w:r>
+        <w:rPr>
+          <w:sz w:val="20"/>
+          <w:szCs w:val="20"/>
+        </w:rPr>
+        <w:tab/>
+      </w:r>
+      <w:r>
+        <w:rPr>
+          <w:sz w:val="20"/>
+          <w:szCs w:val="20"/>
+        </w:rPr>
+        <w:tab/>
+      </w:r>
+      <w:r>
+        <w:rPr>
+          <w:sz w:val="20"/>
+          <w:szCs w:val="20"/>
+        </w:rPr>
+        <w:tab/>
+      </w:r>
+      <w:r>
+        <w:rPr>
+          <w:sz w:val="20"/>
+          <w:szCs w:val="20"/>
+        </w:rPr>
+        <w:tab/>
+      </w:r>
+      <w:r>
+        <w:rPr>
+          <w:sz w:val="20"/>
+          <w:szCs w:val="20"/>
+        </w:rPr>
+        <w:tab/>
+      </w:r>
+      <w:r>
+        <w:rPr>
+          <w:sz w:val="20"/>
+          <w:szCs w:val="20"/>
+        </w:rPr>
+        <w:t>This is the page user will see to install the client</w:t>
+      </w:r>
+    </w:p>
+    <w:p>
+      <w:pPr>
+        <w:rPr>
+          <w:sz w:val="20"/>
+          <w:szCs w:val="20"/>
+        </w:rPr>
+      </w:pPr>
+      <w:r>
+        <w:rPr>
+          <w:sz w:val="20"/>
+          <w:szCs w:val="20"/>
+        </w:rPr>
+        <w:tab/>
+      </w:r>
+      <w:r>
+        <w:rPr>
+          <w:sz w:val="20"/>
+          <w:szCs w:val="20"/>
+        </w:rPr>
+        <w:tab/>
+      </w:r>
+      <w:r>
+        <w:rPr>
+          <w:sz w:val="20"/>
+          <w:szCs w:val="20"/>
+        </w:rPr>
+        <w:tab/>
+      </w:r>
+      <w:r>
+        <w:rPr>
+          <w:sz w:val="20"/>
+          <w:szCs w:val="20"/>
+        </w:rPr>
+        <w:tab/>
+      </w:r>
+      <w:r>
+        <w:rPr>
+          <w:sz w:val="20"/>
+          <w:szCs w:val="20"/>
+        </w:rPr>
+        <w:tab/>
+      </w:r>
+      <w:r>
+        <w:rPr>
+          <w:sz w:val="20"/>
+          <w:szCs w:val="20"/>
+        </w:rPr>
+        <w:t>Inside templatefiles folder --&gt; open deployment folder --&gt; open</w:t>
+      </w:r>
+    </w:p>
+    <w:p>
+      <w:pPr>
+        <w:rPr>
+          <w:rFonts w:ascii="Helvetica" w:eastAsia="Helvetica" w:hAnsi="Helvetica" w:cs="Helvetica"/>
+          <w:sz w:val="20"/>
+          <w:szCs w:val="20"/>
+        </w:rPr>
+      </w:pPr>
+      <w:r>
+        <w:rPr>
+          <w:sz w:val="20"/>
+          <w:szCs w:val="20"/>
+        </w:rPr>
+        <w:tab/>
+      </w:r>
+      <w:r>
+        <w:rPr>
+          <w:sz w:val="20"/>
+          <w:szCs w:val="20"/>
+        </w:rPr>
+        <w:tab/>
+      </w:r>
+      <w:r>
+        <w:rPr>
+          <w:sz w:val="20"/>
+          <w:szCs w:val="20"/>
+        </w:rPr>
+        <w:tab/>
+      </w:r>
+      <w:r>
+        <w:rPr>
+          <w:sz w:val="20"/>
+          <w:szCs w:val="20"/>
+        </w:rPr>
+        <w:tab/>
+      </w:r>
+      <w:r>
+        <w:rPr>
+          <w:sz w:val="20"/>
+          <w:szCs w:val="20"/>
+        </w:rPr>
+        <w:tab/>
+      </w:r>
+      <w:r>
+        <w:rPr>
+          <w:sz w:val="20"/>
+          <w:szCs w:val="20"/>
+        </w:rPr>
+        <w:t>.xml file --&gt; edit the shared folder path it</w:t>
+      </w:r>
+      <w:r>
+        <w:rPr>
+          <w:rFonts w:ascii="Helvetica" w:eastAsia="Helvetica" w:hAnsi="Helvetica" w:cs="Helvetica"/>
+          <w:sz w:val="20"/>
+          <w:szCs w:val="20"/>
+        </w:rPr>
+        <w:t xml:space="preserve">’s important --&gt;  </w:t>
+      </w:r>
+    </w:p>
+    <w:p>
+      <w:pPr>
+        <w:rPr>
+          <w:sz w:val="20"/>
+          <w:szCs w:val="20"/>
+        </w:rPr>
+      </w:pPr>
+      <w:r>
+        <w:rPr>
+          <w:sz w:val="20"/>
+          <w:szCs w:val="20"/>
+        </w:rPr>
+        <w:tab/>
+      </w:r>
+      <w:r>
+        <w:rPr>
+          <w:sz w:val="20"/>
+          <w:szCs w:val="20"/>
+        </w:rPr>
+        <w:tab/>
+      </w:r>
+      <w:r>
+        <w:rPr>
+          <w:sz w:val="20"/>
+          <w:szCs w:val="20"/>
+        </w:rPr>
+        <w:tab/>
+      </w:r>
+      <w:r>
+        <w:rPr>
+          <w:sz w:val="20"/>
+          <w:szCs w:val="20"/>
+        </w:rPr>
+        <w:tab/>
+      </w:r>
+      <w:r>
+        <w:rPr>
+          <w:sz w:val="20"/>
+          <w:szCs w:val="20"/>
+        </w:rPr>
+        <w:tab/>
+      </w:r>
+      <w:r>
+        <w:rPr>
+          <w:sz w:val="20"/>
+          <w:szCs w:val="20"/>
+        </w:rPr>
+        <w:t xml:space="preserve">inside deployment folder open application folder --&gt; </w:t>
       </w:r>
       <w:bookmarkStart w:id="0" w:name="_GoBack"/>
       <w:bookmarkEnd w:id="0"/>
     </w:p>
     <w:p>
       <w:r>
-        <w:t>M6:</w:t>
-      </w:r>
-      <w:r>
-        <w:tab/>
-      </w:r>
-      <w:r>
-        <w:tab/>
-        <w:t>Windows Client Personalize</w:t>
-      </w:r>
-    </w:p>
-    <w:p>
-      <w:r>
-        <w:t>M7:</w:t>
-      </w:r>
-      <w:r>
-        <w:tab/>
-      </w:r>
-      <w:r>
-        <w:tab/>
-        <w:t>Deployment</w:t>
-      </w:r>
-    </w:p>
-    <w:p>
-      <w:r>
-        <w:tab/>
-      </w:r>
-      <w:r>
-        <w:tab/>
-      </w:r>
-      <w:r>
-        <w:tab/>
-        <w:t>Deploying NAV Using ClickOnce</w:t>
-      </w:r>
-    </w:p>
-    <w:p>
-      <w:r>
-        <w:tab/>
-      </w:r>
-      <w:r>
-        <w:tab/>
-      </w:r>
-      <w:r>
-        <w:tab/>
-      </w:r>
-      <w:r>
-        <w:tab/>
-        <w:t>Requirements</w:t>
-      </w:r>
-    </w:p>
-    <w:p>
-      <w:r>
-        <w:tab/>
-      </w:r>
-      <w:r>
-        <w:tab/>
-      </w:r>
-      <w:r>
-        <w:tab/>
-      </w:r>
-      <w:r>
-        <w:tab/>
-      </w:r>
-      <w:r>
-        <w:tab/>
-        <w:t>MS Windows SDK and .Net Framework</w:t>
-      </w:r>
-    </w:p>
-    <w:p>
-      <w:r>
-        <w:tab/>
-      </w:r>
-      <w:r>
-        <w:tab/>
-      </w:r>
-      <w:r>
-        <w:tab/>
-      </w:r>
-      <w:r>
-        <w:tab/>
-      </w:r>
-      <w:r>
-        <w:tab/>
-        <w:t>Code Signing Certificate</w:t>
-      </w:r>
-    </w:p>
-    <w:p>
-      <w:r>
-        <w:tab/>
-      </w:r>
-      <w:r>
-        <w:tab/>
-      </w:r>
-      <w:r>
-        <w:tab/>
-      </w:r>
-      <w:r>
-        <w:tab/>
-      </w:r>
-      <w:r>
-        <w:tab/>
-        <w:t>ClickOnce Installer Tools</w:t>
-      </w:r>
-    </w:p>
-    <w:p>
-      <w:r>
-        <w:tab/>
-      </w:r>
-      <w:r>
-        <w:tab/>
-      </w:r>
-      <w:r>
-        <w:tab/>
-      </w:r>
-      <w:r>
-        <w:tab/>
-      </w:r>
-      <w:r>
-        <w:tab/>
-      </w:r>
-      <w:r>
-        <w:tab/>
-        <w:t>Setup.exe</w:t>
-      </w:r>
-    </w:p>
-    <w:p>
-      <w:r>
-        <w:tab/>
-      </w:r>
-      <w:r>
-        <w:tab/>
-      </w:r>
-      <w:r>
-        <w:tab/>
-      </w:r>
-      <w:r>
-        <w:tab/>
-      </w:r>
-      <w:r>
-        <w:tab/>
-      </w:r>
-      <w:r>
-        <w:tab/>
-        <w:t>C:\program files (x86)\MS NAV\100\ClickOnce</w:t>
-      </w:r>
-    </w:p>
-    <w:p>
-      <w:r>
-        <w:tab/>
-      </w:r>
-      <w:r>
-        <w:tab/>
-      </w:r>
-      <w:r>
-        <w:tab/>
-      </w:r>
-      <w:r>
-        <w:tab/>
-      </w:r>
-      <w:r>
-        <w:tab/>
-      </w:r>
-      <w:r>
-        <w:tab/>
-        <w:t>Install tools</w:t>
-      </w:r>
-    </w:p>
-    <w:p>
-      <w:r>
-        <w:tab/>
-      </w:r>
-      <w:r>
-        <w:tab/>
-      </w:r>
-      <w:r>
-        <w:tab/>
-      </w:r>
-      <w:r>
-        <w:tab/>
-      </w:r>
-      <w:r>
-        <w:tab/>
-        <w:t>MS NAV Windows Client Installation files share</w:t>
-      </w:r>
-      <w:r>
-        <w:tab/>
-      </w:r>
-      <w:r>
-        <w:tab/>
-      </w:r>
-      <w:r>
-        <w:tab/>
-      </w:r>
-      <w:r>
-        <w:tab/>
-        <w:t>Installation</w:t>
-      </w:r>
-    </w:p>
-    <w:p>
-      <w:r>
-        <w:tab/>
-      </w:r>
-      <w:r>
-        <w:tab/>
-      </w:r>
-      <w:r>
-        <w:tab/>
-      </w:r>
-      <w:r>
-        <w:tab/>
-        <w:t>Install the ClickOnce from DVD --&gt; go to path</w:t>
-      </w:r>
-    </w:p>
-    <w:p>
-      <w:r>
-        <w:tab/>
-      </w:r>
-      <w:r>
-        <w:tab/>
-      </w:r>
-      <w:r>
-        <w:tab/>
-      </w:r>
-      <w:r>
-        <w:tab/>
-        <w:t>C:\program files (x86)\MS NAV\100\ClickOnce Install tools</w:t>
-      </w:r>
-    </w:p>
-    <w:p>
-      <w:r>
-        <w:tab/>
-      </w:r>
-      <w:r>
-        <w:tab/>
-      </w:r>
-      <w:r>
-        <w:tab/>
-      </w:r>
-      <w:r>
-        <w:tab/>
-        <w:t>Copy Installer tool folder and paste on C:\ drive</w:t>
-      </w:r>
-    </w:p>
-    <w:p>
-      <w:r>
-        <w:tab/>
-      </w:r>
-      <w:r>
-        <w:tab/>
-      </w:r>
-      <w:r>
-        <w:tab/>
-      </w:r>
-      <w:r>
-        <w:tab/>
-        <w:t xml:space="preserve">Open templatefiles folder and open NAVClientInstallation.html </w:t>
-      </w:r>
-    </w:p>
-    <w:p>
-      <w:r>
-        <w:tab/>
-      </w:r>
-      <w:r>
-        <w:tab/>
-      </w:r>
-      <w:r>
-        <w:tab/>
-      </w:r>
-      <w:r>
-        <w:tab/>
-        <w:t>This is the page user will see to install the client</w:t>
-      </w:r>
-    </w:p>
-    <w:p>
-      <w:r>
-        <w:tab/>
-      </w:r>
-      <w:r>
-        <w:tab/>
-      </w:r>
-      <w:r>
-        <w:tab/>
-      </w:r>
-      <w:r>
-        <w:tab/>
-        <w:t>Inside templatefiles folder --&gt; open deployment folder --&gt; open</w:t>
-      </w:r>
-    </w:p>
-    <w:p>
-      <w:pPr>
-        <w:rPr>
-          <w:rFonts w:ascii="Helvetica" w:eastAsia="Helvetica" w:hAnsi="Helvetica" w:cs="Helvetica"/>
-        </w:rPr>
-      </w:pPr>
-      <w:r>
-        <w:tab/>
-      </w:r>
-      <w:r>
-        <w:tab/>
-      </w:r>
-      <w:r>
-        <w:tab/>
-      </w:r>
-      <w:r>
-        <w:tab/>
-        <w:t>.xml file --&gt; edit the shared folder path it</w:t>
-      </w:r>
-      <w:r>
-        <w:rPr>
-          <w:rFonts w:ascii="Helvetica" w:eastAsia="Helvetica" w:hAnsi="Helvetica" w:cs="Helvetica"/>
-        </w:rPr>
-        <w:t xml:space="preserve">’s important --&gt;  </w:t>
-      </w:r>
-    </w:p>
-    <w:p>
-      <w:r>
-        <w:tab/>
-      </w:r>
-      <w:r>
-        <w:tab/>
-      </w:r>
-      <w:r>
-        <w:tab/>
-      </w:r>
-      <w:r>
-        <w:tab/>
-        <w:t xml:space="preserve">inside deployment folder open application folder --&gt; </w:t>
-      </w:r>
-    </w:p>
-    <w:p>
-      <w:r>
-        <w:tab/>
-      </w:r>
-      <w:r>
-        <w:tab/>
-      </w:r>
-      <w:r>
-        <w:tab/>
+        <w:tab/>
+      </w:r>
+      <w:r>
+        <w:tab/>
+      </w:r>
+      <w:r>
+        <w:tab/>
+      </w:r>
+      <w:r>
+        <w:rPr>
+          <w:b/>
+        </w:rPr>
+        <w:t xml:space="preserve">Deploying </w:t>
+      </w:r>
+      <w:r>
+        <w:rPr>
+          <w:b/>
+        </w:rPr>
+        <w:t xml:space="preserve">and Managing </w:t>
+      </w:r>
+      <w:r>
+        <w:rPr>
+          <w:b/>
+        </w:rPr>
+        <w:t xml:space="preserve">NAV </w:t>
+      </w:r>
+      <w:r>
+        <w:rPr>
+          <w:b/>
+        </w:rPr>
+        <w:t>on Azure VM</w:t>
+      </w:r>
+      <w:r>
+        <w:tab/>
+      </w:r>
+    </w:p>
+    <w:p>
+      <w:pPr>
+        <w:rPr>
+          <w:b/>
+        </w:rPr>
+      </w:pPr>
+      <w:r>
+        <w:tab/>
+      </w:r>
+      <w:r>
+        <w:tab/>
+      </w:r>
+      <w:r>
+        <w:rPr>
+          <w:b/>
+        </w:rPr>
+        <w:tab/>
+      </w:r>
+      <w:r>
+        <w:rPr>
+          <w:b/>
+        </w:rPr>
+        <w:t xml:space="preserve">Deploying </w:t>
+      </w:r>
+      <w:r>
+        <w:rPr>
+          <w:b/>
+        </w:rPr>
+        <w:t xml:space="preserve">NAV </w:t>
+      </w:r>
+      <w:r>
+        <w:rPr>
+          <w:b/>
+        </w:rPr>
+        <w:t xml:space="preserve">on Azure </w:t>
+      </w:r>
+      <w:r>
+        <w:rPr>
+          <w:b/>
+        </w:rPr>
+        <w:t>SQL</w:t>
+      </w:r>
+    </w:p>
+    <w:p>
+      <w:pPr>
+        <w:rPr>
+          <w:b/>
+        </w:rPr>
+      </w:pPr>
+      <w:r>
+        <w:rPr>
+          <w:b/>
+        </w:rPr>
+        <w:tab/>
+      </w:r>
+      <w:r>
+        <w:rPr>
+          <w:b/>
+        </w:rPr>
+        <w:tab/>
+      </w:r>
+      <w:r>
+        <w:rPr>
+          <w:b/>
+        </w:rPr>
+        <w:tab/>
+      </w:r>
+      <w:r>
+        <w:rPr>
+          <w:b/>
+        </w:rPr>
+        <w:t>Migrating to Multitenancy</w:t>
+      </w:r>
+    </w:p>
+    <w:p>
+      <w:pPr>
+        <w:rPr>
+          <w:b/>
+        </w:rPr>
+      </w:pPr>
+      <w:r>
+        <w:rPr>
+          <w:b/>
+        </w:rPr>
+        <w:lastRenderedPageBreak/>
+        <w:tab/>
+      </w:r>
+      <w:r>
+        <w:rPr>
+          <w:b/>
+        </w:rPr>
+        <w:tab/>
+      </w:r>
+      <w:r>
+        <w:rPr>
+          <w:b/>
+        </w:rPr>
+        <w:tab/>
+        <w:t>Extensions</w:t>
+      </w:r>
+    </w:p>
+    <w:p>
+      <w:r>
+        <w:t xml:space="preserve">Go to Azure site --&gt; login to portal --&gt; Create VM based on NAM template --&gt; for deployment some script </w:t>
+      </w:r>
+      <w:proofErr w:type="gramStart"/>
+      <w:r>
+        <w:t>are</w:t>
+      </w:r>
+      <w:proofErr w:type="gramEnd"/>
+      <w:r>
+        <w:t xml:space="preserve"> available on DVD in </w:t>
+      </w:r>
+      <w:proofErr w:type="spellStart"/>
+      <w:r>
+        <w:t>windowspowershellscript</w:t>
+      </w:r>
+      <w:proofErr w:type="spellEnd"/>
+      <w:r>
+        <w:t xml:space="preserve"> folder.</w:t>
       </w:r>
     </w:p>
     <w:p/>
-    <w:p/>
-    <w:p/>
-    <w:p>
-      <w:r>
-        <w:tab/>
-      </w:r>
-      <w:r>
-        <w:tab/>
-      </w:r>
-      <w:r>
-        <w:tab/>
-        <w:t>Deploying NAV on Azure VM</w:t>
-      </w:r>
-    </w:p>
-    <w:p>
-      <w:r>
-        <w:t>Go to Azure site --&gt; login to portal --&gt; Create VM based on NAM template --&gt; for deployment some script are available on DVD in windowspowershellscript folder.</w:t>
-      </w:r>
-    </w:p>
-    <w:p/>
-    <w:p>
-      <w:r>
-        <w:lastRenderedPageBreak/>
+    <w:p>
+      <w:r>
         <w:tab/>
       </w:r>
       <w:r>

</xml_diff>